<commit_message>
seleccion de stats, cambio en api request e informe
</commit_message>
<xml_diff>
--- a/informe.docx
+++ b/informe.docx
@@ -189,6 +189,44 @@
           <w:szCs w:val="24"/>
         </w:rPr>
         <w:t>Borrador simple para pasar por Chat GPT: La API fue diseñada con una arquitectura en modulos para asemejarse lo mas posible al mundo real en un entorno de produccion, lo que creemos que es uno de los objetivos de la materia. Luego de desarrollada la aplicación y cerciorarse de que corra correctamente localmente, se instalo Docker Desktop, se instalaron los paquetes necesarios. Se creo el archivo Dockerfile con los comandos necesarios, listando todas las dependencias del ambiente virtual en un archivo app_requirements.txt . Seguido de esto, se creo la imagen de la aplicación en un container Docker. Hubo un problema con la dependencias ya que se uso originalmente una copia del venv usado en un proyecto de trabajo de uno de los integrantes, por lo que se tuvo que desinstalar todos los paquetes del venv y pasar a instalar los necesarios uno por uno. Superado esto, se corrio la imagen localemnte y se verifico despues de algunos intentos de que esta corria correctamente. Se creo una instancia de ECS y un ECR. Configurar estas instancias tampoco fue sencilla dada las configuraciones de claves que los usuarios IAM debian tener, las politicas de accesos ya determinadas no funcionaban correctamente y se tuvo que especificar manualmente en un JSON los accesos necesarios de la politica del usuario. Luego se pudo crear un ECR, conseguir el token de acceso temporario y poder pushear la imagen al ECR para que corra dentro de App Runner. Finalmente se pudo levantar la instancia de App Runner.</w:t>
+      </w:r>
+    </w:p>
+    <w:p>
+      <w:pPr>
+        <w:rPr>
+          <w:sz w:val="24"/>
+          <w:szCs w:val="24"/>
+        </w:rPr>
+      </w:pPr>
+      <w:r>
+        <w:rPr>
+          <w:sz w:val="24"/>
+          <w:szCs w:val="24"/>
+        </w:rPr>
+        <w:t xml:space="preserve">Otro problema: la imagen se habia construido por default en una arquitectura que no permitia que uvicorn funcionara. Hasta que se descubrio que era este el problema por el cual el servicio de App Runner no se lograba construir, pasaron varios </w:t>
+      </w:r>
+      <w:r>
+        <w:rPr>
+          <w:sz w:val="24"/>
+          <w:szCs w:val="24"/>
+        </w:rPr>
+        <w:lastRenderedPageBreak/>
+        <w:t xml:space="preserve">intentos. </w:t>
+      </w:r>
+      <w:r>
+        <w:rPr>
+          <w:sz w:val="24"/>
+          <w:szCs w:val="24"/>
+        </w:rPr>
+        <w:br/>
+      </w:r>
+      <w:r>
+        <w:rPr>
+          <w:sz w:val="24"/>
+          <w:szCs w:val="24"/>
+        </w:rPr>
+        <w:br/>
+        <w:t>Pasos: construir imagen de docker. Crear repositorio de ECR. Pushear Imagen a ECR. Levantar imagen en App Runner.</w:t>
       </w:r>
     </w:p>
     <w:p>

</xml_diff>

<commit_message>
history fix + informe
</commit_message>
<xml_diff>
--- a/informe.docx
+++ b/informe.docx
@@ -248,8 +248,1174 @@
     <w:p>
       <w:pPr>
         <w:rPr>
-          <w:sz w:val="24"/>
-          <w:szCs w:val="24"/>
+          <w:b/>
+          <w:bCs/>
+          <w:sz w:val="24"/>
+          <w:szCs w:val="24"/>
+          <w:lang w:val="en-AR"/>
+        </w:rPr>
+      </w:pPr>
+      <w:r>
+        <w:rPr>
+          <w:sz w:val="24"/>
+          <w:szCs w:val="24"/>
+        </w:rPr>
+        <w:t>ChatGPT:</w:t>
+      </w:r>
+      <w:r>
+        <w:rPr>
+          <w:sz w:val="24"/>
+          <w:szCs w:val="24"/>
+        </w:rPr>
+        <w:br/>
+      </w:r>
+      <w:r>
+        <w:rPr>
+          <w:sz w:val="24"/>
+          <w:szCs w:val="24"/>
+        </w:rPr>
+        <w:br/>
+      </w:r>
+      <w:r>
+        <w:rPr>
+          <w:b/>
+          <w:bCs/>
+          <w:sz w:val="24"/>
+          <w:szCs w:val="24"/>
+          <w:lang w:val="en-AR"/>
+        </w:rPr>
+        <w:t>Informe Mejorado</w:t>
+      </w:r>
+    </w:p>
+    <w:p>
+      <w:pPr>
+        <w:rPr>
+          <w:b/>
+          <w:bCs/>
+          <w:sz w:val="24"/>
+          <w:szCs w:val="24"/>
+          <w:lang w:val="en-AR"/>
+        </w:rPr>
+      </w:pPr>
+      <w:r>
+        <w:rPr>
+          <w:b/>
+          <w:bCs/>
+          <w:sz w:val="24"/>
+          <w:szCs w:val="24"/>
+          <w:lang w:val="en-AR"/>
+        </w:rPr>
+        <w:t>TRABAJO PRÁCTICO PROGRAMACIÓN AVANZADA PARA GRANDES VOLÚMENES DE DATOS</w:t>
+      </w:r>
+    </w:p>
+    <w:p>
+      <w:pPr>
+        <w:rPr>
+          <w:b/>
+          <w:bCs/>
+          <w:sz w:val="24"/>
+          <w:szCs w:val="24"/>
+          <w:lang w:val="en-AR"/>
+        </w:rPr>
+      </w:pPr>
+      <w:r>
+        <w:rPr>
+          <w:b/>
+          <w:bCs/>
+          <w:sz w:val="24"/>
+          <w:szCs w:val="24"/>
+          <w:lang w:val="en-AR"/>
+        </w:rPr>
+        <w:t>Integrantes:</w:t>
+      </w:r>
+    </w:p>
+    <w:p>
+      <w:pPr>
+        <w:rPr>
+          <w:sz w:val="24"/>
+          <w:szCs w:val="24"/>
+          <w:lang w:val="en-AR"/>
+        </w:rPr>
+      </w:pPr>
+      <w:r>
+        <w:rPr>
+          <w:sz w:val="24"/>
+          <w:szCs w:val="24"/>
+          <w:lang w:val="en-AR"/>
+        </w:rPr>
+        <w:t>Martina De Angelis y Santiago Lares Harbin</w:t>
+      </w:r>
+    </w:p>
+    <w:p>
+      <w:pPr>
+        <w:rPr>
+          <w:b/>
+          <w:bCs/>
+          <w:sz w:val="24"/>
+          <w:szCs w:val="24"/>
+          <w:lang w:val="en-AR"/>
+        </w:rPr>
+      </w:pPr>
+      <w:r>
+        <w:rPr>
+          <w:b/>
+          <w:bCs/>
+          <w:sz w:val="24"/>
+          <w:szCs w:val="24"/>
+          <w:lang w:val="en-AR"/>
+        </w:rPr>
+        <w:t>Introducción</w:t>
+      </w:r>
+    </w:p>
+    <w:p>
+      <w:pPr>
+        <w:rPr>
+          <w:sz w:val="24"/>
+          <w:szCs w:val="24"/>
+          <w:lang w:val="en-AR"/>
+        </w:rPr>
+      </w:pPr>
+      <w:r>
+        <w:rPr>
+          <w:sz w:val="24"/>
+          <w:szCs w:val="24"/>
+          <w:lang w:val="en-AR"/>
+        </w:rPr>
+        <w:t>En el presente trabajo práctico se desarrolló un sistema de recomendación de productos como solución de un producto AdTech, convirtiéndolo en un servicio accesible mediante una API. Este informe detalla los pasos más importantes del proceso y las dificultades encontradas durante el desarrollo del sistema, conforme a lo solicitado en el enunciado del trabajo práctico.</w:t>
+      </w:r>
+    </w:p>
+    <w:p>
+      <w:pPr>
+        <w:rPr>
+          <w:b/>
+          <w:bCs/>
+          <w:sz w:val="24"/>
+          <w:szCs w:val="24"/>
+          <w:lang w:val="en-AR"/>
+        </w:rPr>
+      </w:pPr>
+      <w:r>
+        <w:rPr>
+          <w:b/>
+          <w:bCs/>
+          <w:sz w:val="24"/>
+          <w:szCs w:val="24"/>
+          <w:lang w:val="en-AR"/>
+        </w:rPr>
+        <w:t>Descripción del Problema</w:t>
+      </w:r>
+    </w:p>
+    <w:p>
+      <w:pPr>
+        <w:rPr>
+          <w:sz w:val="24"/>
+          <w:szCs w:val="24"/>
+          <w:lang w:val="en-AR"/>
+        </w:rPr>
+      </w:pPr>
+      <w:r>
+        <w:rPr>
+          <w:sz w:val="24"/>
+          <w:szCs w:val="24"/>
+          <w:lang w:val="en-AR"/>
+        </w:rPr>
+        <w:t>El problema a resolver consiste en la recomendación de artículos en publicidades por internet, considerando la historia de navegación del usuario. Para ello, se desarrollaron dos procesos clave: la generación de recomendaciones y el servicio de recomendaciones a través de una API.</w:t>
+      </w:r>
+    </w:p>
+    <w:p>
+      <w:pPr>
+        <w:rPr>
+          <w:b/>
+          <w:bCs/>
+          <w:sz w:val="24"/>
+          <w:szCs w:val="24"/>
+          <w:lang w:val="en-AR"/>
+        </w:rPr>
+      </w:pPr>
+      <w:r>
+        <w:rPr>
+          <w:b/>
+          <w:bCs/>
+          <w:sz w:val="24"/>
+          <w:szCs w:val="24"/>
+          <w:lang w:val="en-AR"/>
+        </w:rPr>
+        <w:t>Implementación</w:t>
+      </w:r>
+    </w:p>
+    <w:p>
+      <w:pPr>
+        <w:rPr>
+          <w:b/>
+          <w:bCs/>
+          <w:sz w:val="24"/>
+          <w:szCs w:val="24"/>
+          <w:lang w:val="en-AR"/>
+        </w:rPr>
+      </w:pPr>
+      <w:r>
+        <w:rPr>
+          <w:b/>
+          <w:bCs/>
+          <w:sz w:val="24"/>
+          <w:szCs w:val="24"/>
+          <w:lang w:val="en-AR"/>
+        </w:rPr>
+        <w:t>1. Pipeline de Procesamiento de Datos</w:t>
+      </w:r>
+    </w:p>
+    <w:p>
+      <w:pPr>
+        <w:rPr>
+          <w:sz w:val="24"/>
+          <w:szCs w:val="24"/>
+          <w:lang w:val="en-AR"/>
+        </w:rPr>
+      </w:pPr>
+      <w:r>
+        <w:rPr>
+          <w:b/>
+          <w:bCs/>
+          <w:sz w:val="24"/>
+          <w:szCs w:val="24"/>
+          <w:lang w:val="en-AR"/>
+        </w:rPr>
+        <w:t>Configuración Inicial:</w:t>
+      </w:r>
+    </w:p>
+    <w:p>
+      <w:pPr>
+        <w:numPr>
+          <w:ilvl w:val="0"/>
+          <w:numId w:val="9"/>
+        </w:numPr>
+        <w:rPr>
+          <w:sz w:val="24"/>
+          <w:szCs w:val="24"/>
+          <w:lang w:val="en-AR"/>
+        </w:rPr>
+      </w:pPr>
+      <w:r>
+        <w:rPr>
+          <w:b/>
+          <w:bCs/>
+          <w:sz w:val="24"/>
+          <w:szCs w:val="24"/>
+          <w:lang w:val="en-AR"/>
+        </w:rPr>
+        <w:t>Configuración de IAM en AWS:</w:t>
+      </w:r>
+      <w:r>
+        <w:rPr>
+          <w:sz w:val="24"/>
+          <w:szCs w:val="24"/>
+          <w:lang w:val="en-AR"/>
+        </w:rPr>
+        <w:t xml:space="preserve"> Se configuraron las políticas de acceso necesarias para que los servicios pudieran interactuar entre sí de manera adecuada.</w:t>
+      </w:r>
+    </w:p>
+    <w:p>
+      <w:pPr>
+        <w:numPr>
+          <w:ilvl w:val="0"/>
+          <w:numId w:val="9"/>
+        </w:numPr>
+        <w:rPr>
+          <w:sz w:val="24"/>
+          <w:szCs w:val="24"/>
+          <w:lang w:val="en-AR"/>
+        </w:rPr>
+      </w:pPr>
+      <w:r>
+        <w:rPr>
+          <w:b/>
+          <w:bCs/>
+          <w:sz w:val="24"/>
+          <w:szCs w:val="24"/>
+          <w:lang w:val="en-AR"/>
+        </w:rPr>
+        <w:t>Preparación de Datos Crudos:</w:t>
+      </w:r>
+      <w:r>
+        <w:rPr>
+          <w:sz w:val="24"/>
+          <w:szCs w:val="24"/>
+          <w:lang w:val="en-AR"/>
+        </w:rPr>
+        <w:t xml:space="preserve"> Los datos crudos se almacenaron en un bucket de S3, necesarios para nuestro DAG.</w:t>
+      </w:r>
+    </w:p>
+    <w:p>
+      <w:pPr>
+        <w:rPr>
+          <w:sz w:val="24"/>
+          <w:szCs w:val="24"/>
+          <w:lang w:val="en-AR"/>
+        </w:rPr>
+      </w:pPr>
+      <w:r>
+        <w:rPr>
+          <w:b/>
+          <w:bCs/>
+          <w:sz w:val="24"/>
+          <w:szCs w:val="24"/>
+          <w:lang w:val="en-AR"/>
+        </w:rPr>
+        <w:t>Instalación y Configuración de Airflow:</w:t>
+      </w:r>
+    </w:p>
+    <w:p>
+      <w:pPr>
+        <w:numPr>
+          <w:ilvl w:val="0"/>
+          <w:numId w:val="10"/>
+        </w:numPr>
+        <w:rPr>
+          <w:sz w:val="24"/>
+          <w:szCs w:val="24"/>
+          <w:lang w:val="en-AR"/>
+        </w:rPr>
+      </w:pPr>
+      <w:r>
+        <w:rPr>
+          <w:b/>
+          <w:bCs/>
+          <w:sz w:val="24"/>
+          <w:szCs w:val="24"/>
+          <w:lang w:val="en-AR"/>
+        </w:rPr>
+        <w:t>Entorno Virtual:</w:t>
+      </w:r>
+      <w:r>
+        <w:rPr>
+          <w:sz w:val="24"/>
+          <w:szCs w:val="24"/>
+          <w:lang w:val="en-AR"/>
+        </w:rPr>
+        <w:t xml:space="preserve"> Se instaló Airflow en un entorno virtual específico.</w:t>
+      </w:r>
+    </w:p>
+    <w:p>
+      <w:pPr>
+        <w:numPr>
+          <w:ilvl w:val="0"/>
+          <w:numId w:val="10"/>
+        </w:numPr>
+        <w:rPr>
+          <w:sz w:val="24"/>
+          <w:szCs w:val="24"/>
+          <w:lang w:val="en-AR"/>
+        </w:rPr>
+      </w:pPr>
+      <w:r>
+        <w:rPr>
+          <w:b/>
+          <w:bCs/>
+          <w:sz w:val="24"/>
+          <w:szCs w:val="24"/>
+          <w:lang w:val="en-AR"/>
+        </w:rPr>
+        <w:t>Pruebas Locales:</w:t>
+      </w:r>
+      <w:r>
+        <w:rPr>
+          <w:sz w:val="24"/>
+          <w:szCs w:val="24"/>
+          <w:lang w:val="en-AR"/>
+        </w:rPr>
+        <w:t xml:space="preserve"> Se realizaron pruebas locales para verificar el correcto funcionamiento del DAG antes de su implementación en una instancia EC2.</w:t>
+      </w:r>
+    </w:p>
+    <w:p>
+      <w:pPr>
+        <w:numPr>
+          <w:ilvl w:val="0"/>
+          <w:numId w:val="10"/>
+        </w:numPr>
+        <w:rPr>
+          <w:sz w:val="24"/>
+          <w:szCs w:val="24"/>
+          <w:lang w:val="en-AR"/>
+        </w:rPr>
+      </w:pPr>
+      <w:r>
+        <w:rPr>
+          <w:b/>
+          <w:bCs/>
+          <w:sz w:val="24"/>
+          <w:szCs w:val="24"/>
+          <w:lang w:val="en-AR"/>
+        </w:rPr>
+        <w:t>Migración a EC2:</w:t>
+      </w:r>
+      <w:r>
+        <w:rPr>
+          <w:sz w:val="24"/>
+          <w:szCs w:val="24"/>
+          <w:lang w:val="en-AR"/>
+        </w:rPr>
+        <w:t xml:space="preserve"> Se migró el sistema a una instancia EC2, cambiando la versión preinstalada de Python por una versión anterior compatible con Airflow. Esto incluyó copiar la carpeta de DAGs y reinstalar y reconfigurar Airflow en EC2. También se ajustó la configuración de EC2 para permitir el tráfico a través del puerto 8080 utilizado por Airflow.</w:t>
+      </w:r>
+    </w:p>
+    <w:p>
+      <w:pPr>
+        <w:rPr>
+          <w:sz w:val="24"/>
+          <w:szCs w:val="24"/>
+          <w:lang w:val="en-AR"/>
+        </w:rPr>
+      </w:pPr>
+      <w:r>
+        <w:rPr>
+          <w:b/>
+          <w:bCs/>
+          <w:sz w:val="24"/>
+          <w:szCs w:val="24"/>
+          <w:lang w:val="en-AR"/>
+        </w:rPr>
+        <w:t>Desafíos y Soluciones:</w:t>
+      </w:r>
+    </w:p>
+    <w:p>
+      <w:pPr>
+        <w:numPr>
+          <w:ilvl w:val="0"/>
+          <w:numId w:val="11"/>
+        </w:numPr>
+        <w:rPr>
+          <w:sz w:val="24"/>
+          <w:szCs w:val="24"/>
+          <w:lang w:val="en-AR"/>
+        </w:rPr>
+      </w:pPr>
+      <w:r>
+        <w:rPr>
+          <w:b/>
+          <w:bCs/>
+          <w:sz w:val="24"/>
+          <w:szCs w:val="24"/>
+          <w:lang w:val="en-AR"/>
+        </w:rPr>
+        <w:lastRenderedPageBreak/>
+        <w:t>Configuración de Airflow:</w:t>
+      </w:r>
+      <w:r>
+        <w:rPr>
+          <w:sz w:val="24"/>
+          <w:szCs w:val="24"/>
+          <w:lang w:val="en-AR"/>
+        </w:rPr>
+        <w:t xml:space="preserve"> Enfrentamos varios retos relacionados con la instalación y configuración de Airflow, así como con la ejecución eficiente de los DAGs. Tras resolver estos problemas y confirmar su funcionamiento local, migramos el sistema a EC2.</w:t>
+      </w:r>
+    </w:p>
+    <w:p>
+      <w:pPr>
+        <w:numPr>
+          <w:ilvl w:val="0"/>
+          <w:numId w:val="11"/>
+        </w:numPr>
+        <w:rPr>
+          <w:sz w:val="24"/>
+          <w:szCs w:val="24"/>
+          <w:lang w:val="en-AR"/>
+        </w:rPr>
+      </w:pPr>
+      <w:r>
+        <w:rPr>
+          <w:b/>
+          <w:bCs/>
+          <w:sz w:val="24"/>
+          <w:szCs w:val="24"/>
+          <w:lang w:val="en-AR"/>
+        </w:rPr>
+        <w:t>Permisos en EC2:</w:t>
+      </w:r>
+      <w:r>
+        <w:rPr>
+          <w:sz w:val="24"/>
+          <w:szCs w:val="24"/>
+          <w:lang w:val="en-AR"/>
+        </w:rPr>
+        <w:t xml:space="preserve"> Fue necesario ajustar los permisos en EC2 para permitir el tráfico a través del puerto 8080.</w:t>
+      </w:r>
+    </w:p>
+    <w:p>
+      <w:pPr>
+        <w:rPr>
+          <w:sz w:val="24"/>
+          <w:szCs w:val="24"/>
+          <w:lang w:val="en-AR"/>
+        </w:rPr>
+      </w:pPr>
+      <w:r>
+        <w:rPr>
+          <w:b/>
+          <w:bCs/>
+          <w:sz w:val="24"/>
+          <w:szCs w:val="24"/>
+          <w:lang w:val="en-AR"/>
+        </w:rPr>
+        <w:t>Desarrollo del Pipeline:</w:t>
+      </w:r>
+    </w:p>
+    <w:p>
+      <w:pPr>
+        <w:numPr>
+          <w:ilvl w:val="0"/>
+          <w:numId w:val="12"/>
+        </w:numPr>
+        <w:rPr>
+          <w:sz w:val="24"/>
+          <w:szCs w:val="24"/>
+          <w:lang w:val="en-AR"/>
+        </w:rPr>
+      </w:pPr>
+      <w:r>
+        <w:rPr>
+          <w:b/>
+          <w:bCs/>
+          <w:sz w:val="24"/>
+          <w:szCs w:val="24"/>
+          <w:lang w:val="en-AR"/>
+        </w:rPr>
+        <w:t>Filtrado de Datos:</w:t>
+      </w:r>
+      <w:r>
+        <w:rPr>
+          <w:sz w:val="24"/>
+          <w:szCs w:val="24"/>
+          <w:lang w:val="en-AR"/>
+        </w:rPr>
+        <w:t xml:space="preserve"> Se filtraron los logs crudos para excluir datos de advertisers inactivos.</w:t>
+      </w:r>
+    </w:p>
+    <w:p>
+      <w:pPr>
+        <w:numPr>
+          <w:ilvl w:val="0"/>
+          <w:numId w:val="12"/>
+        </w:numPr>
+        <w:rPr>
+          <w:sz w:val="24"/>
+          <w:szCs w:val="24"/>
+          <w:lang w:val="en-AR"/>
+        </w:rPr>
+      </w:pPr>
+      <w:r>
+        <w:rPr>
+          <w:b/>
+          <w:bCs/>
+          <w:sz w:val="24"/>
+          <w:szCs w:val="24"/>
+          <w:lang w:val="en-AR"/>
+        </w:rPr>
+        <w:t>Modelos de Recomendación:</w:t>
+      </w:r>
+    </w:p>
+    <w:p>
+      <w:pPr>
+        <w:numPr>
+          <w:ilvl w:val="1"/>
+          <w:numId w:val="12"/>
+        </w:numPr>
+        <w:rPr>
+          <w:sz w:val="24"/>
+          <w:szCs w:val="24"/>
+          <w:lang w:val="en-AR"/>
+        </w:rPr>
+      </w:pPr>
+      <w:r>
+        <w:rPr>
+          <w:b/>
+          <w:bCs/>
+          <w:sz w:val="24"/>
+          <w:szCs w:val="24"/>
+          <w:lang w:val="en-AR"/>
+        </w:rPr>
+        <w:t>TopCTR:</w:t>
+      </w:r>
+      <w:r>
+        <w:rPr>
+          <w:sz w:val="24"/>
+          <w:szCs w:val="24"/>
+          <w:lang w:val="en-AR"/>
+        </w:rPr>
+        <w:t xml:space="preserve"> Se computó el modelo TopCTR, que devuelve los 20 productos con mejor click-through-rate para cada advertiser activo.</w:t>
+      </w:r>
+    </w:p>
+    <w:p>
+      <w:pPr>
+        <w:numPr>
+          <w:ilvl w:val="1"/>
+          <w:numId w:val="12"/>
+        </w:numPr>
+        <w:rPr>
+          <w:sz w:val="24"/>
+          <w:szCs w:val="24"/>
+          <w:lang w:val="en-AR"/>
+        </w:rPr>
+      </w:pPr>
+      <w:r>
+        <w:rPr>
+          <w:b/>
+          <w:bCs/>
+          <w:sz w:val="24"/>
+          <w:szCs w:val="24"/>
+          <w:lang w:val="en-AR"/>
+        </w:rPr>
+        <w:t>TopProduct:</w:t>
+      </w:r>
+      <w:r>
+        <w:rPr>
+          <w:sz w:val="24"/>
+          <w:szCs w:val="24"/>
+          <w:lang w:val="en-AR"/>
+        </w:rPr>
+        <w:t xml:space="preserve"> Se computó el modelo TopProduct, que devuelve los 20 productos más vistos en la web del cliente.</w:t>
+      </w:r>
+    </w:p>
+    <w:p>
+      <w:pPr>
+        <w:numPr>
+          <w:ilvl w:val="0"/>
+          <w:numId w:val="12"/>
+        </w:numPr>
+        <w:rPr>
+          <w:sz w:val="24"/>
+          <w:szCs w:val="24"/>
+          <w:lang w:val="en-AR"/>
+        </w:rPr>
+      </w:pPr>
+      <w:r>
+        <w:rPr>
+          <w:b/>
+          <w:bCs/>
+          <w:sz w:val="24"/>
+          <w:szCs w:val="24"/>
+          <w:lang w:val="en-AR"/>
+        </w:rPr>
+        <w:t>Escritura en Base de Datos:</w:t>
+      </w:r>
+      <w:r>
+        <w:rPr>
+          <w:sz w:val="24"/>
+          <w:szCs w:val="24"/>
+          <w:lang w:val="en-AR"/>
+        </w:rPr>
+        <w:t xml:space="preserve"> Los resultados de los modelos se escribieron en una base de datos PostgreSQL disponible en AWS RDS.</w:t>
+      </w:r>
+    </w:p>
+    <w:p>
+      <w:pPr>
+        <w:rPr>
+          <w:sz w:val="24"/>
+          <w:szCs w:val="24"/>
+          <w:lang w:val="en-AR"/>
+        </w:rPr>
+      </w:pPr>
+      <w:r>
+        <w:rPr>
+          <w:b/>
+          <w:bCs/>
+          <w:sz w:val="24"/>
+          <w:szCs w:val="24"/>
+          <w:lang w:val="en-AR"/>
+        </w:rPr>
+        <w:t>Configuración del Executor:</w:t>
+      </w:r>
+    </w:p>
+    <w:p>
+      <w:pPr>
+        <w:numPr>
+          <w:ilvl w:val="0"/>
+          <w:numId w:val="13"/>
+        </w:numPr>
+        <w:rPr>
+          <w:sz w:val="24"/>
+          <w:szCs w:val="24"/>
+          <w:lang w:val="en-AR"/>
+        </w:rPr>
+      </w:pPr>
+      <w:r>
+        <w:rPr>
+          <w:b/>
+          <w:bCs/>
+          <w:sz w:val="24"/>
+          <w:szCs w:val="24"/>
+          <w:lang w:val="en-AR"/>
+        </w:rPr>
+        <w:t>Cambios en airflow.cfg:</w:t>
+      </w:r>
+    </w:p>
+    <w:p>
+      <w:pPr>
+        <w:numPr>
+          <w:ilvl w:val="1"/>
+          <w:numId w:val="13"/>
+        </w:numPr>
+        <w:rPr>
+          <w:sz w:val="24"/>
+          <w:szCs w:val="24"/>
+          <w:lang w:val="en-AR"/>
+        </w:rPr>
+      </w:pPr>
+      <w:r>
+        <w:rPr>
+          <w:sz w:val="24"/>
+          <w:szCs w:val="24"/>
+          <w:lang w:val="en-AR"/>
+        </w:rPr>
+        <w:t>Se configuró el executor como LocalExecutor.</w:t>
+      </w:r>
+    </w:p>
+    <w:p>
+      <w:pPr>
+        <w:numPr>
+          <w:ilvl w:val="1"/>
+          <w:numId w:val="13"/>
+        </w:numPr>
+        <w:rPr>
+          <w:sz w:val="24"/>
+          <w:szCs w:val="24"/>
+          <w:lang w:val="en-AR"/>
+        </w:rPr>
+      </w:pPr>
+      <w:r>
+        <w:rPr>
+          <w:sz w:val="24"/>
+          <w:szCs w:val="24"/>
+          <w:lang w:val="en-AR"/>
+        </w:rPr>
+        <w:t>Se estableció el parallelism en 2 para no saturar los recursos del servidor.</w:t>
+      </w:r>
+    </w:p>
+    <w:p>
+      <w:pPr>
+        <w:numPr>
+          <w:ilvl w:val="1"/>
+          <w:numId w:val="13"/>
+        </w:numPr>
+        <w:rPr>
+          <w:sz w:val="24"/>
+          <w:szCs w:val="24"/>
+          <w:lang w:val="en-AR"/>
+        </w:rPr>
+      </w:pPr>
+      <w:r>
+        <w:rPr>
+          <w:sz w:val="24"/>
+          <w:szCs w:val="24"/>
+          <w:lang w:val="en-AR"/>
+        </w:rPr>
+        <w:t>Se configuró la conexión a la base de datos PostgreSQL en AWS RDS.</w:t>
+      </w:r>
+    </w:p>
+    <w:p>
+      <w:pPr>
+        <w:rPr>
+          <w:b/>
+          <w:bCs/>
+          <w:sz w:val="24"/>
+          <w:szCs w:val="24"/>
+          <w:lang w:val="en-AR"/>
+        </w:rPr>
+      </w:pPr>
+      <w:r>
+        <w:rPr>
+          <w:b/>
+          <w:bCs/>
+          <w:sz w:val="24"/>
+          <w:szCs w:val="24"/>
+          <w:lang w:val="en-AR"/>
+        </w:rPr>
+        <w:t>2. Implementación de la API</w:t>
+      </w:r>
+    </w:p>
+    <w:p>
+      <w:pPr>
+        <w:rPr>
+          <w:sz w:val="24"/>
+          <w:szCs w:val="24"/>
+          <w:lang w:val="en-AR"/>
+        </w:rPr>
+      </w:pPr>
+      <w:r>
+        <w:rPr>
+          <w:b/>
+          <w:bCs/>
+          <w:sz w:val="24"/>
+          <w:szCs w:val="24"/>
+          <w:lang w:val="en-AR"/>
+        </w:rPr>
+        <w:t>Desarrollo de la API:</w:t>
+      </w:r>
+    </w:p>
+    <w:p>
+      <w:pPr>
+        <w:numPr>
+          <w:ilvl w:val="0"/>
+          <w:numId w:val="14"/>
+        </w:numPr>
+        <w:rPr>
+          <w:sz w:val="24"/>
+          <w:szCs w:val="24"/>
+          <w:lang w:val="en-AR"/>
+        </w:rPr>
+      </w:pPr>
+      <w:r>
+        <w:rPr>
+          <w:b/>
+          <w:bCs/>
+          <w:sz w:val="24"/>
+          <w:szCs w:val="24"/>
+          <w:lang w:val="en-AR"/>
+        </w:rPr>
+        <w:t>Framework:</w:t>
+      </w:r>
+      <w:r>
+        <w:rPr>
+          <w:sz w:val="24"/>
+          <w:szCs w:val="24"/>
+          <w:lang w:val="en-AR"/>
+        </w:rPr>
+        <w:t xml:space="preserve"> La API fue desarrollada utilizando FastAPI.</w:t>
+      </w:r>
+    </w:p>
+    <w:p>
+      <w:pPr>
+        <w:numPr>
+          <w:ilvl w:val="0"/>
+          <w:numId w:val="14"/>
+        </w:numPr>
+        <w:rPr>
+          <w:sz w:val="24"/>
+          <w:szCs w:val="24"/>
+          <w:lang w:val="en-AR"/>
+        </w:rPr>
+      </w:pPr>
+      <w:r>
+        <w:rPr>
+          <w:b/>
+          <w:bCs/>
+          <w:sz w:val="24"/>
+          <w:szCs w:val="24"/>
+          <w:lang w:val="en-AR"/>
+        </w:rPr>
+        <w:t>Arquitectura en Módulos:</w:t>
+      </w:r>
+      <w:r>
+        <w:rPr>
+          <w:sz w:val="24"/>
+          <w:szCs w:val="24"/>
+          <w:lang w:val="en-AR"/>
+        </w:rPr>
+        <w:t xml:space="preserve"> La API fue diseñada con una arquitectura modular para asemejarse a un entorno de producción real.</w:t>
+      </w:r>
+    </w:p>
+    <w:p>
+      <w:pPr>
+        <w:numPr>
+          <w:ilvl w:val="0"/>
+          <w:numId w:val="14"/>
+        </w:numPr>
+        <w:rPr>
+          <w:sz w:val="24"/>
+          <w:szCs w:val="24"/>
+          <w:lang w:val="en-AR"/>
+        </w:rPr>
+      </w:pPr>
+      <w:r>
+        <w:rPr>
+          <w:b/>
+          <w:bCs/>
+          <w:sz w:val="24"/>
+          <w:szCs w:val="24"/>
+          <w:lang w:val="en-AR"/>
+        </w:rPr>
+        <w:t>Pruebas Locales:</w:t>
+      </w:r>
+      <w:r>
+        <w:rPr>
+          <w:sz w:val="24"/>
+          <w:szCs w:val="24"/>
+          <w:lang w:val="en-AR"/>
+        </w:rPr>
+        <w:t xml:space="preserve"> Se realizaron pruebas locales para verificar su correcto funcionamiento antes de proceder con la dockerización.</w:t>
+      </w:r>
+    </w:p>
+    <w:p>
+      <w:pPr>
+        <w:rPr>
+          <w:sz w:val="24"/>
+          <w:szCs w:val="24"/>
+          <w:lang w:val="en-AR"/>
+        </w:rPr>
+      </w:pPr>
+      <w:r>
+        <w:rPr>
+          <w:b/>
+          <w:bCs/>
+          <w:sz w:val="24"/>
+          <w:szCs w:val="24"/>
+          <w:lang w:val="en-AR"/>
+        </w:rPr>
+        <w:t>Dockerización y Deploy:</w:t>
+      </w:r>
+    </w:p>
+    <w:p>
+      <w:pPr>
+        <w:numPr>
+          <w:ilvl w:val="0"/>
+          <w:numId w:val="15"/>
+        </w:numPr>
+        <w:rPr>
+          <w:sz w:val="24"/>
+          <w:szCs w:val="24"/>
+          <w:lang w:val="en-AR"/>
+        </w:rPr>
+      </w:pPr>
+      <w:r>
+        <w:rPr>
+          <w:b/>
+          <w:bCs/>
+          <w:sz w:val="24"/>
+          <w:szCs w:val="24"/>
+          <w:lang w:val="en-AR"/>
+        </w:rPr>
+        <w:t>Configuración de Docker:</w:t>
+      </w:r>
+      <w:r>
+        <w:rPr>
+          <w:sz w:val="24"/>
+          <w:szCs w:val="24"/>
+          <w:lang w:val="en-AR"/>
+        </w:rPr>
+        <w:t xml:space="preserve"> Se instaló Docker Desktop y se crearon los archivos necesarios (Dockerfile y app_requirements.txt) para construir la imagen de la aplicación.</w:t>
+      </w:r>
+    </w:p>
+    <w:p>
+      <w:pPr>
+        <w:numPr>
+          <w:ilvl w:val="0"/>
+          <w:numId w:val="15"/>
+        </w:numPr>
+        <w:rPr>
+          <w:sz w:val="24"/>
+          <w:szCs w:val="24"/>
+          <w:lang w:val="en-AR"/>
+        </w:rPr>
+      </w:pPr>
+      <w:r>
+        <w:rPr>
+          <w:b/>
+          <w:bCs/>
+          <w:sz w:val="24"/>
+          <w:szCs w:val="24"/>
+          <w:lang w:val="en-AR"/>
+        </w:rPr>
+        <w:t>Resolución de Dependencias:</w:t>
+      </w:r>
+      <w:r>
+        <w:rPr>
+          <w:sz w:val="24"/>
+          <w:szCs w:val="24"/>
+          <w:lang w:val="en-AR"/>
+        </w:rPr>
+        <w:t xml:space="preserve"> Inicialmente, hubo problemas con las dependencias debido a la reutilización de un venv de un proyecto anterior. Se resolvió desinstalando los paquetes del venv y reinstalando solo los necesarios.</w:t>
+      </w:r>
+    </w:p>
+    <w:p>
+      <w:pPr>
+        <w:numPr>
+          <w:ilvl w:val="0"/>
+          <w:numId w:val="15"/>
+        </w:numPr>
+        <w:rPr>
+          <w:sz w:val="24"/>
+          <w:szCs w:val="24"/>
+          <w:lang w:val="en-AR"/>
+        </w:rPr>
+      </w:pPr>
+      <w:r>
+        <w:rPr>
+          <w:b/>
+          <w:bCs/>
+          <w:sz w:val="24"/>
+          <w:szCs w:val="24"/>
+          <w:lang w:val="en-AR"/>
+        </w:rPr>
+        <w:t>Creación de la Imagen Docker:</w:t>
+      </w:r>
+      <w:r>
+        <w:rPr>
+          <w:sz w:val="24"/>
+          <w:szCs w:val="24"/>
+          <w:lang w:val="en-AR"/>
+        </w:rPr>
+        <w:t xml:space="preserve"> Una vez resuelto el problema de dependencias, se creó la imagen Docker y se verificó su correcto funcionamiento local.</w:t>
+      </w:r>
+    </w:p>
+    <w:p>
+      <w:pPr>
+        <w:numPr>
+          <w:ilvl w:val="0"/>
+          <w:numId w:val="15"/>
+        </w:numPr>
+        <w:rPr>
+          <w:sz w:val="24"/>
+          <w:szCs w:val="24"/>
+          <w:lang w:val="en-AR"/>
+        </w:rPr>
+      </w:pPr>
+      <w:r>
+        <w:rPr>
+          <w:b/>
+          <w:bCs/>
+          <w:sz w:val="24"/>
+          <w:szCs w:val="24"/>
+          <w:lang w:val="en-AR"/>
+        </w:rPr>
+        <w:t>Implementación en AWS:</w:t>
+      </w:r>
+      <w:r>
+        <w:rPr>
+          <w:sz w:val="24"/>
+          <w:szCs w:val="24"/>
+          <w:lang w:val="en-AR"/>
+        </w:rPr>
+        <w:t xml:space="preserve"> Se configuraron instancias de ECS y ECR. Configurar estas instancias presentó desafíos relacionados con las políticas </w:t>
+      </w:r>
+      <w:r>
+        <w:rPr>
+          <w:sz w:val="24"/>
+          <w:szCs w:val="24"/>
+          <w:lang w:val="en-AR"/>
+        </w:rPr>
+        <w:lastRenderedPageBreak/>
+        <w:t>de acceso, que se resolvieron especificando manualmente los accesos necesarios en un archivo JSON.</w:t>
+      </w:r>
+    </w:p>
+    <w:p>
+      <w:pPr>
+        <w:rPr>
+          <w:sz w:val="24"/>
+          <w:szCs w:val="24"/>
+          <w:lang w:val="en-AR"/>
+        </w:rPr>
+      </w:pPr>
+      <w:r>
+        <w:rPr>
+          <w:b/>
+          <w:bCs/>
+          <w:sz w:val="24"/>
+          <w:szCs w:val="24"/>
+          <w:lang w:val="en-AR"/>
+        </w:rPr>
+        <w:t>Despliegue Final:</w:t>
+      </w:r>
+    </w:p>
+    <w:p>
+      <w:pPr>
+        <w:numPr>
+          <w:ilvl w:val="0"/>
+          <w:numId w:val="16"/>
+        </w:numPr>
+        <w:rPr>
+          <w:sz w:val="24"/>
+          <w:szCs w:val="24"/>
+          <w:lang w:val="en-AR"/>
+        </w:rPr>
+      </w:pPr>
+      <w:r>
+        <w:rPr>
+          <w:b/>
+          <w:bCs/>
+          <w:sz w:val="24"/>
+          <w:szCs w:val="24"/>
+          <w:lang w:val="en-AR"/>
+        </w:rPr>
+        <w:t>App Runner:</w:t>
+      </w:r>
+      <w:r>
+        <w:rPr>
+          <w:sz w:val="24"/>
+          <w:szCs w:val="24"/>
+          <w:lang w:val="en-AR"/>
+        </w:rPr>
+        <w:t xml:space="preserve"> Finalmente, se desplegó la API en App Runner, asegurando su disponibilidad y correcto funcionamiento.</w:t>
+      </w:r>
+    </w:p>
+    <w:p>
+      <w:pPr>
+        <w:rPr>
+          <w:b/>
+          <w:bCs/>
+          <w:sz w:val="24"/>
+          <w:szCs w:val="24"/>
+          <w:lang w:val="en-AR"/>
+        </w:rPr>
+      </w:pPr>
+      <w:r>
+        <w:rPr>
+          <w:b/>
+          <w:bCs/>
+          <w:sz w:val="24"/>
+          <w:szCs w:val="24"/>
+          <w:lang w:val="en-AR"/>
+        </w:rPr>
+        <w:t>Conclusión</w:t>
+      </w:r>
+    </w:p>
+    <w:p>
+      <w:pPr>
+        <w:rPr>
+          <w:sz w:val="24"/>
+          <w:szCs w:val="24"/>
+          <w:lang w:val="en-AR"/>
+        </w:rPr>
+      </w:pPr>
+      <w:r>
+        <w:rPr>
+          <w:sz w:val="24"/>
+          <w:szCs w:val="24"/>
+          <w:lang w:val="en-AR"/>
+        </w:rPr>
+        <w:t>El desarrollo de este sistema de recomendación de productos y su implementación en un entorno de producción en AWS presentaron múltiples desafíos técnicos que fueron superados a través de pruebas, ajustes de configuración y la correcta gestión de dependencias. La configuración modular y el uso de Docker garantizaron un entorno robusto y escalable para la API, mientras que el pipeline de procesamiento de datos, implementado en Airflow, permitió la generación eficiente de recomendaciones basadas en datos de navegación.</w:t>
+      </w:r>
+    </w:p>
+    <w:p>
+      <w:pPr>
+        <w:rPr>
+          <w:sz w:val="24"/>
+          <w:szCs w:val="24"/>
+          <w:lang w:val="en-AR"/>
+        </w:rPr>
+      </w:pPr>
+      <w:r>
+        <w:rPr>
+          <w:b/>
+          <w:bCs/>
+          <w:sz w:val="24"/>
+          <w:szCs w:val="24"/>
+          <w:lang w:val="en-AR"/>
+        </w:rPr>
+        <w:t>Nota:</w:t>
+      </w:r>
+      <w:r>
+        <w:rPr>
+          <w:sz w:val="24"/>
+          <w:szCs w:val="24"/>
+          <w:lang w:val="en-AR"/>
+        </w:rPr>
+        <w:t xml:space="preserve"> Se recomienda revisar periódicamente el resumen de costos en AWS para evitar gastos inesperados, considerando que todos los servicios utilizados entran en el free tier o tienen un costo muy bajo por hora de uso.</w:t>
+      </w:r>
+    </w:p>
+    <w:p>
+      <w:pPr>
+        <w:rPr>
+          <w:sz w:val="24"/>
+          <w:szCs w:val="24"/>
+          <w:lang w:val="en-AR"/>
         </w:rPr>
       </w:pPr>
     </w:p>
@@ -261,6 +1427,2443 @@
     </w:sectPr>
   </w:body>
 </w:document>
+</file>
+
+<file path=word/numbering.xml><?xml version="1.0" encoding="utf-8"?>
+<w:numbering xmlns:wpc="http://schemas.microsoft.com/office/word/2010/wordprocessingCanvas" xmlns:cx="http://schemas.microsoft.com/office/drawing/2014/chartex" xmlns:cx1="http://schemas.microsoft.com/office/drawing/2015/9/8/chartex" xmlns:cx2="http://schemas.microsoft.com/office/drawing/2015/10/21/chartex" xmlns:cx3="http://schemas.microsoft.com/office/drawing/2016/5/9/chartex" xmlns:cx4="http://schemas.microsoft.com/office/drawing/2016/5/10/chartex" xmlns:cx5="http://schemas.microsoft.com/office/drawing/2016/5/11/chartex" xmlns:cx6="http://schemas.microsoft.com/office/drawing/2016/5/12/chartex" xmlns:cx7="http://schemas.microsoft.com/office/drawing/2016/5/13/chartex" xmlns:cx8="http://schemas.microsoft.com/office/drawing/2016/5/14/chartex" xmlns:mc="http://schemas.openxmlformats.org/markup-compatibility/2006" xmlns:aink="http://schemas.microsoft.com/office/drawing/2016/ink" xmlns:am3d="http://schemas.microsoft.com/office/drawing/2017/model3d" xmlns:o="urn:schemas-microsoft-com:office:office" xmlns:oel="http://schemas.microsoft.com/office/2019/extlst" xmlns:r="http://schemas.openxmlformats.org/officeDocument/2006/relationships" xmlns:m="http://schemas.openxmlformats.org/officeDocument/2006/math" xmlns:v="urn:schemas-microsoft-com:vml" xmlns:wp14="http://schemas.microsoft.com/office/word/2010/wordprocessingDrawing" xmlns:wp="http://schemas.openxmlformats.org/drawingml/2006/wordprocessingDrawing" xmlns:w10="urn:schemas-microsoft-com:office:word" xmlns:w="http://schemas.openxmlformats.org/wordprocessingml/2006/main" xmlns:w14="http://schemas.microsoft.com/office/word/2010/wordml" xmlns:w15="http://schemas.microsoft.com/office/word/2012/wordml" xmlns:w16cex="http://schemas.microsoft.com/office/word/2018/wordml/cex" xmlns:w16cid="http://schemas.microsoft.com/office/word/2016/wordml/cid" xmlns:w16="http://schemas.microsoft.com/office/word/2018/wordml" xmlns:w16sdtdh="http://schemas.microsoft.com/office/word/2020/wordml/sdtdatahash" xmlns:w16se="http://schemas.microsoft.com/office/word/2015/wordml/symex" xmlns:wpg="http://schemas.microsoft.com/office/word/2010/wordprocessingGroup" xmlns:wpi="http://schemas.microsoft.com/office/word/2010/wordprocessingInk" xmlns:wne="http://schemas.microsoft.com/office/word/2006/wordml" xmlns:wps="http://schemas.microsoft.com/office/word/2010/wordprocessingShape" mc:Ignorable="w14 w15 w16se w16cid w16 w16cex w16sdtdh wp14">
+  <w:abstractNum w:abstractNumId="0" w15:restartNumberingAfterBreak="0">
+    <w:nsid w:val="0FD91848"/>
+    <w:multiLevelType w:val="multilevel"/>
+    <w:tmpl w:val="88828526"/>
+    <w:lvl w:ilvl="0">
+      <w:start w:val="1"/>
+      <w:numFmt w:val="bullet"/>
+      <w:lvlText w:val=""/>
+      <w:lvlJc w:val="left"/>
+      <w:pPr>
+        <w:tabs>
+          <w:tab w:val="num" w:pos="720"/>
+        </w:tabs>
+        <w:ind w:left="720" w:hanging="360"/>
+      </w:pPr>
+      <w:rPr>
+        <w:rFonts w:ascii="Symbol" w:hAnsi="Symbol" w:hint="default"/>
+        <w:sz w:val="20"/>
+      </w:rPr>
+    </w:lvl>
+    <w:lvl w:ilvl="1" w:tentative="1">
+      <w:start w:val="1"/>
+      <w:numFmt w:val="bullet"/>
+      <w:lvlText w:val=""/>
+      <w:lvlJc w:val="left"/>
+      <w:pPr>
+        <w:tabs>
+          <w:tab w:val="num" w:pos="1440"/>
+        </w:tabs>
+        <w:ind w:left="1440" w:hanging="360"/>
+      </w:pPr>
+      <w:rPr>
+        <w:rFonts w:ascii="Symbol" w:hAnsi="Symbol" w:hint="default"/>
+        <w:sz w:val="20"/>
+      </w:rPr>
+    </w:lvl>
+    <w:lvl w:ilvl="2" w:tentative="1">
+      <w:start w:val="1"/>
+      <w:numFmt w:val="bullet"/>
+      <w:lvlText w:val=""/>
+      <w:lvlJc w:val="left"/>
+      <w:pPr>
+        <w:tabs>
+          <w:tab w:val="num" w:pos="2160"/>
+        </w:tabs>
+        <w:ind w:left="2160" w:hanging="360"/>
+      </w:pPr>
+      <w:rPr>
+        <w:rFonts w:ascii="Symbol" w:hAnsi="Symbol" w:hint="default"/>
+        <w:sz w:val="20"/>
+      </w:rPr>
+    </w:lvl>
+    <w:lvl w:ilvl="3" w:tentative="1">
+      <w:start w:val="1"/>
+      <w:numFmt w:val="bullet"/>
+      <w:lvlText w:val=""/>
+      <w:lvlJc w:val="left"/>
+      <w:pPr>
+        <w:tabs>
+          <w:tab w:val="num" w:pos="2880"/>
+        </w:tabs>
+        <w:ind w:left="2880" w:hanging="360"/>
+      </w:pPr>
+      <w:rPr>
+        <w:rFonts w:ascii="Symbol" w:hAnsi="Symbol" w:hint="default"/>
+        <w:sz w:val="20"/>
+      </w:rPr>
+    </w:lvl>
+    <w:lvl w:ilvl="4" w:tentative="1">
+      <w:start w:val="1"/>
+      <w:numFmt w:val="bullet"/>
+      <w:lvlText w:val=""/>
+      <w:lvlJc w:val="left"/>
+      <w:pPr>
+        <w:tabs>
+          <w:tab w:val="num" w:pos="3600"/>
+        </w:tabs>
+        <w:ind w:left="3600" w:hanging="360"/>
+      </w:pPr>
+      <w:rPr>
+        <w:rFonts w:ascii="Symbol" w:hAnsi="Symbol" w:hint="default"/>
+        <w:sz w:val="20"/>
+      </w:rPr>
+    </w:lvl>
+    <w:lvl w:ilvl="5" w:tentative="1">
+      <w:start w:val="1"/>
+      <w:numFmt w:val="bullet"/>
+      <w:lvlText w:val=""/>
+      <w:lvlJc w:val="left"/>
+      <w:pPr>
+        <w:tabs>
+          <w:tab w:val="num" w:pos="4320"/>
+        </w:tabs>
+        <w:ind w:left="4320" w:hanging="360"/>
+      </w:pPr>
+      <w:rPr>
+        <w:rFonts w:ascii="Symbol" w:hAnsi="Symbol" w:hint="default"/>
+        <w:sz w:val="20"/>
+      </w:rPr>
+    </w:lvl>
+    <w:lvl w:ilvl="6" w:tentative="1">
+      <w:start w:val="1"/>
+      <w:numFmt w:val="bullet"/>
+      <w:lvlText w:val=""/>
+      <w:lvlJc w:val="left"/>
+      <w:pPr>
+        <w:tabs>
+          <w:tab w:val="num" w:pos="5040"/>
+        </w:tabs>
+        <w:ind w:left="5040" w:hanging="360"/>
+      </w:pPr>
+      <w:rPr>
+        <w:rFonts w:ascii="Symbol" w:hAnsi="Symbol" w:hint="default"/>
+        <w:sz w:val="20"/>
+      </w:rPr>
+    </w:lvl>
+    <w:lvl w:ilvl="7" w:tentative="1">
+      <w:start w:val="1"/>
+      <w:numFmt w:val="bullet"/>
+      <w:lvlText w:val=""/>
+      <w:lvlJc w:val="left"/>
+      <w:pPr>
+        <w:tabs>
+          <w:tab w:val="num" w:pos="5760"/>
+        </w:tabs>
+        <w:ind w:left="5760" w:hanging="360"/>
+      </w:pPr>
+      <w:rPr>
+        <w:rFonts w:ascii="Symbol" w:hAnsi="Symbol" w:hint="default"/>
+        <w:sz w:val="20"/>
+      </w:rPr>
+    </w:lvl>
+    <w:lvl w:ilvl="8" w:tentative="1">
+      <w:start w:val="1"/>
+      <w:numFmt w:val="bullet"/>
+      <w:lvlText w:val=""/>
+      <w:lvlJc w:val="left"/>
+      <w:pPr>
+        <w:tabs>
+          <w:tab w:val="num" w:pos="6480"/>
+        </w:tabs>
+        <w:ind w:left="6480" w:hanging="360"/>
+      </w:pPr>
+      <w:rPr>
+        <w:rFonts w:ascii="Symbol" w:hAnsi="Symbol" w:hint="default"/>
+        <w:sz w:val="20"/>
+      </w:rPr>
+    </w:lvl>
+  </w:abstractNum>
+  <w:abstractNum w:abstractNumId="1" w15:restartNumberingAfterBreak="0">
+    <w:nsid w:val="17BE169E"/>
+    <w:multiLevelType w:val="multilevel"/>
+    <w:tmpl w:val="E654DA30"/>
+    <w:lvl w:ilvl="0">
+      <w:start w:val="1"/>
+      <w:numFmt w:val="bullet"/>
+      <w:lvlText w:val=""/>
+      <w:lvlJc w:val="left"/>
+      <w:pPr>
+        <w:tabs>
+          <w:tab w:val="num" w:pos="720"/>
+        </w:tabs>
+        <w:ind w:left="720" w:hanging="360"/>
+      </w:pPr>
+      <w:rPr>
+        <w:rFonts w:ascii="Symbol" w:hAnsi="Symbol" w:hint="default"/>
+        <w:sz w:val="20"/>
+      </w:rPr>
+    </w:lvl>
+    <w:lvl w:ilvl="1" w:tentative="1">
+      <w:start w:val="1"/>
+      <w:numFmt w:val="bullet"/>
+      <w:lvlText w:val=""/>
+      <w:lvlJc w:val="left"/>
+      <w:pPr>
+        <w:tabs>
+          <w:tab w:val="num" w:pos="1440"/>
+        </w:tabs>
+        <w:ind w:left="1440" w:hanging="360"/>
+      </w:pPr>
+      <w:rPr>
+        <w:rFonts w:ascii="Symbol" w:hAnsi="Symbol" w:hint="default"/>
+        <w:sz w:val="20"/>
+      </w:rPr>
+    </w:lvl>
+    <w:lvl w:ilvl="2" w:tentative="1">
+      <w:start w:val="1"/>
+      <w:numFmt w:val="bullet"/>
+      <w:lvlText w:val=""/>
+      <w:lvlJc w:val="left"/>
+      <w:pPr>
+        <w:tabs>
+          <w:tab w:val="num" w:pos="2160"/>
+        </w:tabs>
+        <w:ind w:left="2160" w:hanging="360"/>
+      </w:pPr>
+      <w:rPr>
+        <w:rFonts w:ascii="Symbol" w:hAnsi="Symbol" w:hint="default"/>
+        <w:sz w:val="20"/>
+      </w:rPr>
+    </w:lvl>
+    <w:lvl w:ilvl="3" w:tentative="1">
+      <w:start w:val="1"/>
+      <w:numFmt w:val="bullet"/>
+      <w:lvlText w:val=""/>
+      <w:lvlJc w:val="left"/>
+      <w:pPr>
+        <w:tabs>
+          <w:tab w:val="num" w:pos="2880"/>
+        </w:tabs>
+        <w:ind w:left="2880" w:hanging="360"/>
+      </w:pPr>
+      <w:rPr>
+        <w:rFonts w:ascii="Symbol" w:hAnsi="Symbol" w:hint="default"/>
+        <w:sz w:val="20"/>
+      </w:rPr>
+    </w:lvl>
+    <w:lvl w:ilvl="4" w:tentative="1">
+      <w:start w:val="1"/>
+      <w:numFmt w:val="bullet"/>
+      <w:lvlText w:val=""/>
+      <w:lvlJc w:val="left"/>
+      <w:pPr>
+        <w:tabs>
+          <w:tab w:val="num" w:pos="3600"/>
+        </w:tabs>
+        <w:ind w:left="3600" w:hanging="360"/>
+      </w:pPr>
+      <w:rPr>
+        <w:rFonts w:ascii="Symbol" w:hAnsi="Symbol" w:hint="default"/>
+        <w:sz w:val="20"/>
+      </w:rPr>
+    </w:lvl>
+    <w:lvl w:ilvl="5" w:tentative="1">
+      <w:start w:val="1"/>
+      <w:numFmt w:val="bullet"/>
+      <w:lvlText w:val=""/>
+      <w:lvlJc w:val="left"/>
+      <w:pPr>
+        <w:tabs>
+          <w:tab w:val="num" w:pos="4320"/>
+        </w:tabs>
+        <w:ind w:left="4320" w:hanging="360"/>
+      </w:pPr>
+      <w:rPr>
+        <w:rFonts w:ascii="Symbol" w:hAnsi="Symbol" w:hint="default"/>
+        <w:sz w:val="20"/>
+      </w:rPr>
+    </w:lvl>
+    <w:lvl w:ilvl="6" w:tentative="1">
+      <w:start w:val="1"/>
+      <w:numFmt w:val="bullet"/>
+      <w:lvlText w:val=""/>
+      <w:lvlJc w:val="left"/>
+      <w:pPr>
+        <w:tabs>
+          <w:tab w:val="num" w:pos="5040"/>
+        </w:tabs>
+        <w:ind w:left="5040" w:hanging="360"/>
+      </w:pPr>
+      <w:rPr>
+        <w:rFonts w:ascii="Symbol" w:hAnsi="Symbol" w:hint="default"/>
+        <w:sz w:val="20"/>
+      </w:rPr>
+    </w:lvl>
+    <w:lvl w:ilvl="7" w:tentative="1">
+      <w:start w:val="1"/>
+      <w:numFmt w:val="bullet"/>
+      <w:lvlText w:val=""/>
+      <w:lvlJc w:val="left"/>
+      <w:pPr>
+        <w:tabs>
+          <w:tab w:val="num" w:pos="5760"/>
+        </w:tabs>
+        <w:ind w:left="5760" w:hanging="360"/>
+      </w:pPr>
+      <w:rPr>
+        <w:rFonts w:ascii="Symbol" w:hAnsi="Symbol" w:hint="default"/>
+        <w:sz w:val="20"/>
+      </w:rPr>
+    </w:lvl>
+    <w:lvl w:ilvl="8" w:tentative="1">
+      <w:start w:val="1"/>
+      <w:numFmt w:val="bullet"/>
+      <w:lvlText w:val=""/>
+      <w:lvlJc w:val="left"/>
+      <w:pPr>
+        <w:tabs>
+          <w:tab w:val="num" w:pos="6480"/>
+        </w:tabs>
+        <w:ind w:left="6480" w:hanging="360"/>
+      </w:pPr>
+      <w:rPr>
+        <w:rFonts w:ascii="Symbol" w:hAnsi="Symbol" w:hint="default"/>
+        <w:sz w:val="20"/>
+      </w:rPr>
+    </w:lvl>
+  </w:abstractNum>
+  <w:abstractNum w:abstractNumId="2" w15:restartNumberingAfterBreak="0">
+    <w:nsid w:val="17C16E32"/>
+    <w:multiLevelType w:val="multilevel"/>
+    <w:tmpl w:val="6B54F3E8"/>
+    <w:lvl w:ilvl="0">
+      <w:start w:val="1"/>
+      <w:numFmt w:val="bullet"/>
+      <w:lvlText w:val=""/>
+      <w:lvlJc w:val="left"/>
+      <w:pPr>
+        <w:tabs>
+          <w:tab w:val="num" w:pos="720"/>
+        </w:tabs>
+        <w:ind w:left="720" w:hanging="360"/>
+      </w:pPr>
+      <w:rPr>
+        <w:rFonts w:ascii="Symbol" w:hAnsi="Symbol" w:hint="default"/>
+        <w:sz w:val="20"/>
+      </w:rPr>
+    </w:lvl>
+    <w:lvl w:ilvl="1" w:tentative="1">
+      <w:start w:val="1"/>
+      <w:numFmt w:val="bullet"/>
+      <w:lvlText w:val=""/>
+      <w:lvlJc w:val="left"/>
+      <w:pPr>
+        <w:tabs>
+          <w:tab w:val="num" w:pos="1440"/>
+        </w:tabs>
+        <w:ind w:left="1440" w:hanging="360"/>
+      </w:pPr>
+      <w:rPr>
+        <w:rFonts w:ascii="Symbol" w:hAnsi="Symbol" w:hint="default"/>
+        <w:sz w:val="20"/>
+      </w:rPr>
+    </w:lvl>
+    <w:lvl w:ilvl="2" w:tentative="1">
+      <w:start w:val="1"/>
+      <w:numFmt w:val="bullet"/>
+      <w:lvlText w:val=""/>
+      <w:lvlJc w:val="left"/>
+      <w:pPr>
+        <w:tabs>
+          <w:tab w:val="num" w:pos="2160"/>
+        </w:tabs>
+        <w:ind w:left="2160" w:hanging="360"/>
+      </w:pPr>
+      <w:rPr>
+        <w:rFonts w:ascii="Symbol" w:hAnsi="Symbol" w:hint="default"/>
+        <w:sz w:val="20"/>
+      </w:rPr>
+    </w:lvl>
+    <w:lvl w:ilvl="3" w:tentative="1">
+      <w:start w:val="1"/>
+      <w:numFmt w:val="bullet"/>
+      <w:lvlText w:val=""/>
+      <w:lvlJc w:val="left"/>
+      <w:pPr>
+        <w:tabs>
+          <w:tab w:val="num" w:pos="2880"/>
+        </w:tabs>
+        <w:ind w:left="2880" w:hanging="360"/>
+      </w:pPr>
+      <w:rPr>
+        <w:rFonts w:ascii="Symbol" w:hAnsi="Symbol" w:hint="default"/>
+        <w:sz w:val="20"/>
+      </w:rPr>
+    </w:lvl>
+    <w:lvl w:ilvl="4" w:tentative="1">
+      <w:start w:val="1"/>
+      <w:numFmt w:val="bullet"/>
+      <w:lvlText w:val=""/>
+      <w:lvlJc w:val="left"/>
+      <w:pPr>
+        <w:tabs>
+          <w:tab w:val="num" w:pos="3600"/>
+        </w:tabs>
+        <w:ind w:left="3600" w:hanging="360"/>
+      </w:pPr>
+      <w:rPr>
+        <w:rFonts w:ascii="Symbol" w:hAnsi="Symbol" w:hint="default"/>
+        <w:sz w:val="20"/>
+      </w:rPr>
+    </w:lvl>
+    <w:lvl w:ilvl="5" w:tentative="1">
+      <w:start w:val="1"/>
+      <w:numFmt w:val="bullet"/>
+      <w:lvlText w:val=""/>
+      <w:lvlJc w:val="left"/>
+      <w:pPr>
+        <w:tabs>
+          <w:tab w:val="num" w:pos="4320"/>
+        </w:tabs>
+        <w:ind w:left="4320" w:hanging="360"/>
+      </w:pPr>
+      <w:rPr>
+        <w:rFonts w:ascii="Symbol" w:hAnsi="Symbol" w:hint="default"/>
+        <w:sz w:val="20"/>
+      </w:rPr>
+    </w:lvl>
+    <w:lvl w:ilvl="6" w:tentative="1">
+      <w:start w:val="1"/>
+      <w:numFmt w:val="bullet"/>
+      <w:lvlText w:val=""/>
+      <w:lvlJc w:val="left"/>
+      <w:pPr>
+        <w:tabs>
+          <w:tab w:val="num" w:pos="5040"/>
+        </w:tabs>
+        <w:ind w:left="5040" w:hanging="360"/>
+      </w:pPr>
+      <w:rPr>
+        <w:rFonts w:ascii="Symbol" w:hAnsi="Symbol" w:hint="default"/>
+        <w:sz w:val="20"/>
+      </w:rPr>
+    </w:lvl>
+    <w:lvl w:ilvl="7" w:tentative="1">
+      <w:start w:val="1"/>
+      <w:numFmt w:val="bullet"/>
+      <w:lvlText w:val=""/>
+      <w:lvlJc w:val="left"/>
+      <w:pPr>
+        <w:tabs>
+          <w:tab w:val="num" w:pos="5760"/>
+        </w:tabs>
+        <w:ind w:left="5760" w:hanging="360"/>
+      </w:pPr>
+      <w:rPr>
+        <w:rFonts w:ascii="Symbol" w:hAnsi="Symbol" w:hint="default"/>
+        <w:sz w:val="20"/>
+      </w:rPr>
+    </w:lvl>
+    <w:lvl w:ilvl="8" w:tentative="1">
+      <w:start w:val="1"/>
+      <w:numFmt w:val="bullet"/>
+      <w:lvlText w:val=""/>
+      <w:lvlJc w:val="left"/>
+      <w:pPr>
+        <w:tabs>
+          <w:tab w:val="num" w:pos="6480"/>
+        </w:tabs>
+        <w:ind w:left="6480" w:hanging="360"/>
+      </w:pPr>
+      <w:rPr>
+        <w:rFonts w:ascii="Symbol" w:hAnsi="Symbol" w:hint="default"/>
+        <w:sz w:val="20"/>
+      </w:rPr>
+    </w:lvl>
+  </w:abstractNum>
+  <w:abstractNum w:abstractNumId="3" w15:restartNumberingAfterBreak="0">
+    <w:nsid w:val="1F3D2741"/>
+    <w:multiLevelType w:val="multilevel"/>
+    <w:tmpl w:val="4EFEF39A"/>
+    <w:lvl w:ilvl="0">
+      <w:start w:val="1"/>
+      <w:numFmt w:val="bullet"/>
+      <w:lvlText w:val=""/>
+      <w:lvlJc w:val="left"/>
+      <w:pPr>
+        <w:tabs>
+          <w:tab w:val="num" w:pos="720"/>
+        </w:tabs>
+        <w:ind w:left="720" w:hanging="360"/>
+      </w:pPr>
+      <w:rPr>
+        <w:rFonts w:ascii="Symbol" w:hAnsi="Symbol" w:hint="default"/>
+        <w:sz w:val="20"/>
+      </w:rPr>
+    </w:lvl>
+    <w:lvl w:ilvl="1" w:tentative="1">
+      <w:start w:val="1"/>
+      <w:numFmt w:val="bullet"/>
+      <w:lvlText w:val=""/>
+      <w:lvlJc w:val="left"/>
+      <w:pPr>
+        <w:tabs>
+          <w:tab w:val="num" w:pos="1440"/>
+        </w:tabs>
+        <w:ind w:left="1440" w:hanging="360"/>
+      </w:pPr>
+      <w:rPr>
+        <w:rFonts w:ascii="Symbol" w:hAnsi="Symbol" w:hint="default"/>
+        <w:sz w:val="20"/>
+      </w:rPr>
+    </w:lvl>
+    <w:lvl w:ilvl="2" w:tentative="1">
+      <w:start w:val="1"/>
+      <w:numFmt w:val="bullet"/>
+      <w:lvlText w:val=""/>
+      <w:lvlJc w:val="left"/>
+      <w:pPr>
+        <w:tabs>
+          <w:tab w:val="num" w:pos="2160"/>
+        </w:tabs>
+        <w:ind w:left="2160" w:hanging="360"/>
+      </w:pPr>
+      <w:rPr>
+        <w:rFonts w:ascii="Symbol" w:hAnsi="Symbol" w:hint="default"/>
+        <w:sz w:val="20"/>
+      </w:rPr>
+    </w:lvl>
+    <w:lvl w:ilvl="3" w:tentative="1">
+      <w:start w:val="1"/>
+      <w:numFmt w:val="bullet"/>
+      <w:lvlText w:val=""/>
+      <w:lvlJc w:val="left"/>
+      <w:pPr>
+        <w:tabs>
+          <w:tab w:val="num" w:pos="2880"/>
+        </w:tabs>
+        <w:ind w:left="2880" w:hanging="360"/>
+      </w:pPr>
+      <w:rPr>
+        <w:rFonts w:ascii="Symbol" w:hAnsi="Symbol" w:hint="default"/>
+        <w:sz w:val="20"/>
+      </w:rPr>
+    </w:lvl>
+    <w:lvl w:ilvl="4" w:tentative="1">
+      <w:start w:val="1"/>
+      <w:numFmt w:val="bullet"/>
+      <w:lvlText w:val=""/>
+      <w:lvlJc w:val="left"/>
+      <w:pPr>
+        <w:tabs>
+          <w:tab w:val="num" w:pos="3600"/>
+        </w:tabs>
+        <w:ind w:left="3600" w:hanging="360"/>
+      </w:pPr>
+      <w:rPr>
+        <w:rFonts w:ascii="Symbol" w:hAnsi="Symbol" w:hint="default"/>
+        <w:sz w:val="20"/>
+      </w:rPr>
+    </w:lvl>
+    <w:lvl w:ilvl="5" w:tentative="1">
+      <w:start w:val="1"/>
+      <w:numFmt w:val="bullet"/>
+      <w:lvlText w:val=""/>
+      <w:lvlJc w:val="left"/>
+      <w:pPr>
+        <w:tabs>
+          <w:tab w:val="num" w:pos="4320"/>
+        </w:tabs>
+        <w:ind w:left="4320" w:hanging="360"/>
+      </w:pPr>
+      <w:rPr>
+        <w:rFonts w:ascii="Symbol" w:hAnsi="Symbol" w:hint="default"/>
+        <w:sz w:val="20"/>
+      </w:rPr>
+    </w:lvl>
+    <w:lvl w:ilvl="6" w:tentative="1">
+      <w:start w:val="1"/>
+      <w:numFmt w:val="bullet"/>
+      <w:lvlText w:val=""/>
+      <w:lvlJc w:val="left"/>
+      <w:pPr>
+        <w:tabs>
+          <w:tab w:val="num" w:pos="5040"/>
+        </w:tabs>
+        <w:ind w:left="5040" w:hanging="360"/>
+      </w:pPr>
+      <w:rPr>
+        <w:rFonts w:ascii="Symbol" w:hAnsi="Symbol" w:hint="default"/>
+        <w:sz w:val="20"/>
+      </w:rPr>
+    </w:lvl>
+    <w:lvl w:ilvl="7" w:tentative="1">
+      <w:start w:val="1"/>
+      <w:numFmt w:val="bullet"/>
+      <w:lvlText w:val=""/>
+      <w:lvlJc w:val="left"/>
+      <w:pPr>
+        <w:tabs>
+          <w:tab w:val="num" w:pos="5760"/>
+        </w:tabs>
+        <w:ind w:left="5760" w:hanging="360"/>
+      </w:pPr>
+      <w:rPr>
+        <w:rFonts w:ascii="Symbol" w:hAnsi="Symbol" w:hint="default"/>
+        <w:sz w:val="20"/>
+      </w:rPr>
+    </w:lvl>
+    <w:lvl w:ilvl="8" w:tentative="1">
+      <w:start w:val="1"/>
+      <w:numFmt w:val="bullet"/>
+      <w:lvlText w:val=""/>
+      <w:lvlJc w:val="left"/>
+      <w:pPr>
+        <w:tabs>
+          <w:tab w:val="num" w:pos="6480"/>
+        </w:tabs>
+        <w:ind w:left="6480" w:hanging="360"/>
+      </w:pPr>
+      <w:rPr>
+        <w:rFonts w:ascii="Symbol" w:hAnsi="Symbol" w:hint="default"/>
+        <w:sz w:val="20"/>
+      </w:rPr>
+    </w:lvl>
+  </w:abstractNum>
+  <w:abstractNum w:abstractNumId="4" w15:restartNumberingAfterBreak="0">
+    <w:nsid w:val="22124A08"/>
+    <w:multiLevelType w:val="multilevel"/>
+    <w:tmpl w:val="D1C031D4"/>
+    <w:lvl w:ilvl="0">
+      <w:start w:val="1"/>
+      <w:numFmt w:val="bullet"/>
+      <w:lvlText w:val=""/>
+      <w:lvlJc w:val="left"/>
+      <w:pPr>
+        <w:tabs>
+          <w:tab w:val="num" w:pos="720"/>
+        </w:tabs>
+        <w:ind w:left="720" w:hanging="360"/>
+      </w:pPr>
+      <w:rPr>
+        <w:rFonts w:ascii="Symbol" w:hAnsi="Symbol" w:hint="default"/>
+        <w:sz w:val="20"/>
+      </w:rPr>
+    </w:lvl>
+    <w:lvl w:ilvl="1">
+      <w:start w:val="1"/>
+      <w:numFmt w:val="bullet"/>
+      <w:lvlText w:val=""/>
+      <w:lvlJc w:val="left"/>
+      <w:pPr>
+        <w:tabs>
+          <w:tab w:val="num" w:pos="1440"/>
+        </w:tabs>
+        <w:ind w:left="1440" w:hanging="360"/>
+      </w:pPr>
+      <w:rPr>
+        <w:rFonts w:ascii="Symbol" w:hAnsi="Symbol" w:hint="default"/>
+        <w:sz w:val="20"/>
+      </w:rPr>
+    </w:lvl>
+    <w:lvl w:ilvl="2" w:tentative="1">
+      <w:start w:val="1"/>
+      <w:numFmt w:val="bullet"/>
+      <w:lvlText w:val=""/>
+      <w:lvlJc w:val="left"/>
+      <w:pPr>
+        <w:tabs>
+          <w:tab w:val="num" w:pos="2160"/>
+        </w:tabs>
+        <w:ind w:left="2160" w:hanging="360"/>
+      </w:pPr>
+      <w:rPr>
+        <w:rFonts w:ascii="Symbol" w:hAnsi="Symbol" w:hint="default"/>
+        <w:sz w:val="20"/>
+      </w:rPr>
+    </w:lvl>
+    <w:lvl w:ilvl="3" w:tentative="1">
+      <w:start w:val="1"/>
+      <w:numFmt w:val="bullet"/>
+      <w:lvlText w:val=""/>
+      <w:lvlJc w:val="left"/>
+      <w:pPr>
+        <w:tabs>
+          <w:tab w:val="num" w:pos="2880"/>
+        </w:tabs>
+        <w:ind w:left="2880" w:hanging="360"/>
+      </w:pPr>
+      <w:rPr>
+        <w:rFonts w:ascii="Symbol" w:hAnsi="Symbol" w:hint="default"/>
+        <w:sz w:val="20"/>
+      </w:rPr>
+    </w:lvl>
+    <w:lvl w:ilvl="4" w:tentative="1">
+      <w:start w:val="1"/>
+      <w:numFmt w:val="bullet"/>
+      <w:lvlText w:val=""/>
+      <w:lvlJc w:val="left"/>
+      <w:pPr>
+        <w:tabs>
+          <w:tab w:val="num" w:pos="3600"/>
+        </w:tabs>
+        <w:ind w:left="3600" w:hanging="360"/>
+      </w:pPr>
+      <w:rPr>
+        <w:rFonts w:ascii="Symbol" w:hAnsi="Symbol" w:hint="default"/>
+        <w:sz w:val="20"/>
+      </w:rPr>
+    </w:lvl>
+    <w:lvl w:ilvl="5" w:tentative="1">
+      <w:start w:val="1"/>
+      <w:numFmt w:val="bullet"/>
+      <w:lvlText w:val=""/>
+      <w:lvlJc w:val="left"/>
+      <w:pPr>
+        <w:tabs>
+          <w:tab w:val="num" w:pos="4320"/>
+        </w:tabs>
+        <w:ind w:left="4320" w:hanging="360"/>
+      </w:pPr>
+      <w:rPr>
+        <w:rFonts w:ascii="Symbol" w:hAnsi="Symbol" w:hint="default"/>
+        <w:sz w:val="20"/>
+      </w:rPr>
+    </w:lvl>
+    <w:lvl w:ilvl="6" w:tentative="1">
+      <w:start w:val="1"/>
+      <w:numFmt w:val="bullet"/>
+      <w:lvlText w:val=""/>
+      <w:lvlJc w:val="left"/>
+      <w:pPr>
+        <w:tabs>
+          <w:tab w:val="num" w:pos="5040"/>
+        </w:tabs>
+        <w:ind w:left="5040" w:hanging="360"/>
+      </w:pPr>
+      <w:rPr>
+        <w:rFonts w:ascii="Symbol" w:hAnsi="Symbol" w:hint="default"/>
+        <w:sz w:val="20"/>
+      </w:rPr>
+    </w:lvl>
+    <w:lvl w:ilvl="7" w:tentative="1">
+      <w:start w:val="1"/>
+      <w:numFmt w:val="bullet"/>
+      <w:lvlText w:val=""/>
+      <w:lvlJc w:val="left"/>
+      <w:pPr>
+        <w:tabs>
+          <w:tab w:val="num" w:pos="5760"/>
+        </w:tabs>
+        <w:ind w:left="5760" w:hanging="360"/>
+      </w:pPr>
+      <w:rPr>
+        <w:rFonts w:ascii="Symbol" w:hAnsi="Symbol" w:hint="default"/>
+        <w:sz w:val="20"/>
+      </w:rPr>
+    </w:lvl>
+    <w:lvl w:ilvl="8" w:tentative="1">
+      <w:start w:val="1"/>
+      <w:numFmt w:val="bullet"/>
+      <w:lvlText w:val=""/>
+      <w:lvlJc w:val="left"/>
+      <w:pPr>
+        <w:tabs>
+          <w:tab w:val="num" w:pos="6480"/>
+        </w:tabs>
+        <w:ind w:left="6480" w:hanging="360"/>
+      </w:pPr>
+      <w:rPr>
+        <w:rFonts w:ascii="Symbol" w:hAnsi="Symbol" w:hint="default"/>
+        <w:sz w:val="20"/>
+      </w:rPr>
+    </w:lvl>
+  </w:abstractNum>
+  <w:abstractNum w:abstractNumId="5" w15:restartNumberingAfterBreak="0">
+    <w:nsid w:val="2A2B7B55"/>
+    <w:multiLevelType w:val="multilevel"/>
+    <w:tmpl w:val="5B08DD72"/>
+    <w:lvl w:ilvl="0">
+      <w:start w:val="1"/>
+      <w:numFmt w:val="bullet"/>
+      <w:lvlText w:val=""/>
+      <w:lvlJc w:val="left"/>
+      <w:pPr>
+        <w:tabs>
+          <w:tab w:val="num" w:pos="720"/>
+        </w:tabs>
+        <w:ind w:left="720" w:hanging="360"/>
+      </w:pPr>
+      <w:rPr>
+        <w:rFonts w:ascii="Symbol" w:hAnsi="Symbol" w:hint="default"/>
+        <w:sz w:val="20"/>
+      </w:rPr>
+    </w:lvl>
+    <w:lvl w:ilvl="1" w:tentative="1">
+      <w:start w:val="1"/>
+      <w:numFmt w:val="bullet"/>
+      <w:lvlText w:val=""/>
+      <w:lvlJc w:val="left"/>
+      <w:pPr>
+        <w:tabs>
+          <w:tab w:val="num" w:pos="1440"/>
+        </w:tabs>
+        <w:ind w:left="1440" w:hanging="360"/>
+      </w:pPr>
+      <w:rPr>
+        <w:rFonts w:ascii="Symbol" w:hAnsi="Symbol" w:hint="default"/>
+        <w:sz w:val="20"/>
+      </w:rPr>
+    </w:lvl>
+    <w:lvl w:ilvl="2" w:tentative="1">
+      <w:start w:val="1"/>
+      <w:numFmt w:val="bullet"/>
+      <w:lvlText w:val=""/>
+      <w:lvlJc w:val="left"/>
+      <w:pPr>
+        <w:tabs>
+          <w:tab w:val="num" w:pos="2160"/>
+        </w:tabs>
+        <w:ind w:left="2160" w:hanging="360"/>
+      </w:pPr>
+      <w:rPr>
+        <w:rFonts w:ascii="Symbol" w:hAnsi="Symbol" w:hint="default"/>
+        <w:sz w:val="20"/>
+      </w:rPr>
+    </w:lvl>
+    <w:lvl w:ilvl="3" w:tentative="1">
+      <w:start w:val="1"/>
+      <w:numFmt w:val="bullet"/>
+      <w:lvlText w:val=""/>
+      <w:lvlJc w:val="left"/>
+      <w:pPr>
+        <w:tabs>
+          <w:tab w:val="num" w:pos="2880"/>
+        </w:tabs>
+        <w:ind w:left="2880" w:hanging="360"/>
+      </w:pPr>
+      <w:rPr>
+        <w:rFonts w:ascii="Symbol" w:hAnsi="Symbol" w:hint="default"/>
+        <w:sz w:val="20"/>
+      </w:rPr>
+    </w:lvl>
+    <w:lvl w:ilvl="4" w:tentative="1">
+      <w:start w:val="1"/>
+      <w:numFmt w:val="bullet"/>
+      <w:lvlText w:val=""/>
+      <w:lvlJc w:val="left"/>
+      <w:pPr>
+        <w:tabs>
+          <w:tab w:val="num" w:pos="3600"/>
+        </w:tabs>
+        <w:ind w:left="3600" w:hanging="360"/>
+      </w:pPr>
+      <w:rPr>
+        <w:rFonts w:ascii="Symbol" w:hAnsi="Symbol" w:hint="default"/>
+        <w:sz w:val="20"/>
+      </w:rPr>
+    </w:lvl>
+    <w:lvl w:ilvl="5" w:tentative="1">
+      <w:start w:val="1"/>
+      <w:numFmt w:val="bullet"/>
+      <w:lvlText w:val=""/>
+      <w:lvlJc w:val="left"/>
+      <w:pPr>
+        <w:tabs>
+          <w:tab w:val="num" w:pos="4320"/>
+        </w:tabs>
+        <w:ind w:left="4320" w:hanging="360"/>
+      </w:pPr>
+      <w:rPr>
+        <w:rFonts w:ascii="Symbol" w:hAnsi="Symbol" w:hint="default"/>
+        <w:sz w:val="20"/>
+      </w:rPr>
+    </w:lvl>
+    <w:lvl w:ilvl="6" w:tentative="1">
+      <w:start w:val="1"/>
+      <w:numFmt w:val="bullet"/>
+      <w:lvlText w:val=""/>
+      <w:lvlJc w:val="left"/>
+      <w:pPr>
+        <w:tabs>
+          <w:tab w:val="num" w:pos="5040"/>
+        </w:tabs>
+        <w:ind w:left="5040" w:hanging="360"/>
+      </w:pPr>
+      <w:rPr>
+        <w:rFonts w:ascii="Symbol" w:hAnsi="Symbol" w:hint="default"/>
+        <w:sz w:val="20"/>
+      </w:rPr>
+    </w:lvl>
+    <w:lvl w:ilvl="7" w:tentative="1">
+      <w:start w:val="1"/>
+      <w:numFmt w:val="bullet"/>
+      <w:lvlText w:val=""/>
+      <w:lvlJc w:val="left"/>
+      <w:pPr>
+        <w:tabs>
+          <w:tab w:val="num" w:pos="5760"/>
+        </w:tabs>
+        <w:ind w:left="5760" w:hanging="360"/>
+      </w:pPr>
+      <w:rPr>
+        <w:rFonts w:ascii="Symbol" w:hAnsi="Symbol" w:hint="default"/>
+        <w:sz w:val="20"/>
+      </w:rPr>
+    </w:lvl>
+    <w:lvl w:ilvl="8" w:tentative="1">
+      <w:start w:val="1"/>
+      <w:numFmt w:val="bullet"/>
+      <w:lvlText w:val=""/>
+      <w:lvlJc w:val="left"/>
+      <w:pPr>
+        <w:tabs>
+          <w:tab w:val="num" w:pos="6480"/>
+        </w:tabs>
+        <w:ind w:left="6480" w:hanging="360"/>
+      </w:pPr>
+      <w:rPr>
+        <w:rFonts w:ascii="Symbol" w:hAnsi="Symbol" w:hint="default"/>
+        <w:sz w:val="20"/>
+      </w:rPr>
+    </w:lvl>
+  </w:abstractNum>
+  <w:abstractNum w:abstractNumId="6" w15:restartNumberingAfterBreak="0">
+    <w:nsid w:val="2BF809BA"/>
+    <w:multiLevelType w:val="multilevel"/>
+    <w:tmpl w:val="BD8066B2"/>
+    <w:lvl w:ilvl="0">
+      <w:start w:val="1"/>
+      <w:numFmt w:val="bullet"/>
+      <w:lvlText w:val=""/>
+      <w:lvlJc w:val="left"/>
+      <w:pPr>
+        <w:tabs>
+          <w:tab w:val="num" w:pos="720"/>
+        </w:tabs>
+        <w:ind w:left="720" w:hanging="360"/>
+      </w:pPr>
+      <w:rPr>
+        <w:rFonts w:ascii="Symbol" w:hAnsi="Symbol" w:hint="default"/>
+        <w:sz w:val="20"/>
+      </w:rPr>
+    </w:lvl>
+    <w:lvl w:ilvl="1" w:tentative="1">
+      <w:start w:val="1"/>
+      <w:numFmt w:val="bullet"/>
+      <w:lvlText w:val=""/>
+      <w:lvlJc w:val="left"/>
+      <w:pPr>
+        <w:tabs>
+          <w:tab w:val="num" w:pos="1440"/>
+        </w:tabs>
+        <w:ind w:left="1440" w:hanging="360"/>
+      </w:pPr>
+      <w:rPr>
+        <w:rFonts w:ascii="Symbol" w:hAnsi="Symbol" w:hint="default"/>
+        <w:sz w:val="20"/>
+      </w:rPr>
+    </w:lvl>
+    <w:lvl w:ilvl="2" w:tentative="1">
+      <w:start w:val="1"/>
+      <w:numFmt w:val="bullet"/>
+      <w:lvlText w:val=""/>
+      <w:lvlJc w:val="left"/>
+      <w:pPr>
+        <w:tabs>
+          <w:tab w:val="num" w:pos="2160"/>
+        </w:tabs>
+        <w:ind w:left="2160" w:hanging="360"/>
+      </w:pPr>
+      <w:rPr>
+        <w:rFonts w:ascii="Symbol" w:hAnsi="Symbol" w:hint="default"/>
+        <w:sz w:val="20"/>
+      </w:rPr>
+    </w:lvl>
+    <w:lvl w:ilvl="3" w:tentative="1">
+      <w:start w:val="1"/>
+      <w:numFmt w:val="bullet"/>
+      <w:lvlText w:val=""/>
+      <w:lvlJc w:val="left"/>
+      <w:pPr>
+        <w:tabs>
+          <w:tab w:val="num" w:pos="2880"/>
+        </w:tabs>
+        <w:ind w:left="2880" w:hanging="360"/>
+      </w:pPr>
+      <w:rPr>
+        <w:rFonts w:ascii="Symbol" w:hAnsi="Symbol" w:hint="default"/>
+        <w:sz w:val="20"/>
+      </w:rPr>
+    </w:lvl>
+    <w:lvl w:ilvl="4" w:tentative="1">
+      <w:start w:val="1"/>
+      <w:numFmt w:val="bullet"/>
+      <w:lvlText w:val=""/>
+      <w:lvlJc w:val="left"/>
+      <w:pPr>
+        <w:tabs>
+          <w:tab w:val="num" w:pos="3600"/>
+        </w:tabs>
+        <w:ind w:left="3600" w:hanging="360"/>
+      </w:pPr>
+      <w:rPr>
+        <w:rFonts w:ascii="Symbol" w:hAnsi="Symbol" w:hint="default"/>
+        <w:sz w:val="20"/>
+      </w:rPr>
+    </w:lvl>
+    <w:lvl w:ilvl="5" w:tentative="1">
+      <w:start w:val="1"/>
+      <w:numFmt w:val="bullet"/>
+      <w:lvlText w:val=""/>
+      <w:lvlJc w:val="left"/>
+      <w:pPr>
+        <w:tabs>
+          <w:tab w:val="num" w:pos="4320"/>
+        </w:tabs>
+        <w:ind w:left="4320" w:hanging="360"/>
+      </w:pPr>
+      <w:rPr>
+        <w:rFonts w:ascii="Symbol" w:hAnsi="Symbol" w:hint="default"/>
+        <w:sz w:val="20"/>
+      </w:rPr>
+    </w:lvl>
+    <w:lvl w:ilvl="6" w:tentative="1">
+      <w:start w:val="1"/>
+      <w:numFmt w:val="bullet"/>
+      <w:lvlText w:val=""/>
+      <w:lvlJc w:val="left"/>
+      <w:pPr>
+        <w:tabs>
+          <w:tab w:val="num" w:pos="5040"/>
+        </w:tabs>
+        <w:ind w:left="5040" w:hanging="360"/>
+      </w:pPr>
+      <w:rPr>
+        <w:rFonts w:ascii="Symbol" w:hAnsi="Symbol" w:hint="default"/>
+        <w:sz w:val="20"/>
+      </w:rPr>
+    </w:lvl>
+    <w:lvl w:ilvl="7" w:tentative="1">
+      <w:start w:val="1"/>
+      <w:numFmt w:val="bullet"/>
+      <w:lvlText w:val=""/>
+      <w:lvlJc w:val="left"/>
+      <w:pPr>
+        <w:tabs>
+          <w:tab w:val="num" w:pos="5760"/>
+        </w:tabs>
+        <w:ind w:left="5760" w:hanging="360"/>
+      </w:pPr>
+      <w:rPr>
+        <w:rFonts w:ascii="Symbol" w:hAnsi="Symbol" w:hint="default"/>
+        <w:sz w:val="20"/>
+      </w:rPr>
+    </w:lvl>
+    <w:lvl w:ilvl="8" w:tentative="1">
+      <w:start w:val="1"/>
+      <w:numFmt w:val="bullet"/>
+      <w:lvlText w:val=""/>
+      <w:lvlJc w:val="left"/>
+      <w:pPr>
+        <w:tabs>
+          <w:tab w:val="num" w:pos="6480"/>
+        </w:tabs>
+        <w:ind w:left="6480" w:hanging="360"/>
+      </w:pPr>
+      <w:rPr>
+        <w:rFonts w:ascii="Symbol" w:hAnsi="Symbol" w:hint="default"/>
+        <w:sz w:val="20"/>
+      </w:rPr>
+    </w:lvl>
+  </w:abstractNum>
+  <w:abstractNum w:abstractNumId="7" w15:restartNumberingAfterBreak="0">
+    <w:nsid w:val="31B22BA8"/>
+    <w:multiLevelType w:val="multilevel"/>
+    <w:tmpl w:val="08E8ED92"/>
+    <w:lvl w:ilvl="0">
+      <w:start w:val="1"/>
+      <w:numFmt w:val="bullet"/>
+      <w:lvlText w:val=""/>
+      <w:lvlJc w:val="left"/>
+      <w:pPr>
+        <w:tabs>
+          <w:tab w:val="num" w:pos="720"/>
+        </w:tabs>
+        <w:ind w:left="720" w:hanging="360"/>
+      </w:pPr>
+      <w:rPr>
+        <w:rFonts w:ascii="Symbol" w:hAnsi="Symbol" w:hint="default"/>
+        <w:sz w:val="20"/>
+      </w:rPr>
+    </w:lvl>
+    <w:lvl w:ilvl="1" w:tentative="1">
+      <w:start w:val="1"/>
+      <w:numFmt w:val="bullet"/>
+      <w:lvlText w:val=""/>
+      <w:lvlJc w:val="left"/>
+      <w:pPr>
+        <w:tabs>
+          <w:tab w:val="num" w:pos="1440"/>
+        </w:tabs>
+        <w:ind w:left="1440" w:hanging="360"/>
+      </w:pPr>
+      <w:rPr>
+        <w:rFonts w:ascii="Symbol" w:hAnsi="Symbol" w:hint="default"/>
+        <w:sz w:val="20"/>
+      </w:rPr>
+    </w:lvl>
+    <w:lvl w:ilvl="2" w:tentative="1">
+      <w:start w:val="1"/>
+      <w:numFmt w:val="bullet"/>
+      <w:lvlText w:val=""/>
+      <w:lvlJc w:val="left"/>
+      <w:pPr>
+        <w:tabs>
+          <w:tab w:val="num" w:pos="2160"/>
+        </w:tabs>
+        <w:ind w:left="2160" w:hanging="360"/>
+      </w:pPr>
+      <w:rPr>
+        <w:rFonts w:ascii="Symbol" w:hAnsi="Symbol" w:hint="default"/>
+        <w:sz w:val="20"/>
+      </w:rPr>
+    </w:lvl>
+    <w:lvl w:ilvl="3" w:tentative="1">
+      <w:start w:val="1"/>
+      <w:numFmt w:val="bullet"/>
+      <w:lvlText w:val=""/>
+      <w:lvlJc w:val="left"/>
+      <w:pPr>
+        <w:tabs>
+          <w:tab w:val="num" w:pos="2880"/>
+        </w:tabs>
+        <w:ind w:left="2880" w:hanging="360"/>
+      </w:pPr>
+      <w:rPr>
+        <w:rFonts w:ascii="Symbol" w:hAnsi="Symbol" w:hint="default"/>
+        <w:sz w:val="20"/>
+      </w:rPr>
+    </w:lvl>
+    <w:lvl w:ilvl="4" w:tentative="1">
+      <w:start w:val="1"/>
+      <w:numFmt w:val="bullet"/>
+      <w:lvlText w:val=""/>
+      <w:lvlJc w:val="left"/>
+      <w:pPr>
+        <w:tabs>
+          <w:tab w:val="num" w:pos="3600"/>
+        </w:tabs>
+        <w:ind w:left="3600" w:hanging="360"/>
+      </w:pPr>
+      <w:rPr>
+        <w:rFonts w:ascii="Symbol" w:hAnsi="Symbol" w:hint="default"/>
+        <w:sz w:val="20"/>
+      </w:rPr>
+    </w:lvl>
+    <w:lvl w:ilvl="5" w:tentative="1">
+      <w:start w:val="1"/>
+      <w:numFmt w:val="bullet"/>
+      <w:lvlText w:val=""/>
+      <w:lvlJc w:val="left"/>
+      <w:pPr>
+        <w:tabs>
+          <w:tab w:val="num" w:pos="4320"/>
+        </w:tabs>
+        <w:ind w:left="4320" w:hanging="360"/>
+      </w:pPr>
+      <w:rPr>
+        <w:rFonts w:ascii="Symbol" w:hAnsi="Symbol" w:hint="default"/>
+        <w:sz w:val="20"/>
+      </w:rPr>
+    </w:lvl>
+    <w:lvl w:ilvl="6" w:tentative="1">
+      <w:start w:val="1"/>
+      <w:numFmt w:val="bullet"/>
+      <w:lvlText w:val=""/>
+      <w:lvlJc w:val="left"/>
+      <w:pPr>
+        <w:tabs>
+          <w:tab w:val="num" w:pos="5040"/>
+        </w:tabs>
+        <w:ind w:left="5040" w:hanging="360"/>
+      </w:pPr>
+      <w:rPr>
+        <w:rFonts w:ascii="Symbol" w:hAnsi="Symbol" w:hint="default"/>
+        <w:sz w:val="20"/>
+      </w:rPr>
+    </w:lvl>
+    <w:lvl w:ilvl="7" w:tentative="1">
+      <w:start w:val="1"/>
+      <w:numFmt w:val="bullet"/>
+      <w:lvlText w:val=""/>
+      <w:lvlJc w:val="left"/>
+      <w:pPr>
+        <w:tabs>
+          <w:tab w:val="num" w:pos="5760"/>
+        </w:tabs>
+        <w:ind w:left="5760" w:hanging="360"/>
+      </w:pPr>
+      <w:rPr>
+        <w:rFonts w:ascii="Symbol" w:hAnsi="Symbol" w:hint="default"/>
+        <w:sz w:val="20"/>
+      </w:rPr>
+    </w:lvl>
+    <w:lvl w:ilvl="8" w:tentative="1">
+      <w:start w:val="1"/>
+      <w:numFmt w:val="bullet"/>
+      <w:lvlText w:val=""/>
+      <w:lvlJc w:val="left"/>
+      <w:pPr>
+        <w:tabs>
+          <w:tab w:val="num" w:pos="6480"/>
+        </w:tabs>
+        <w:ind w:left="6480" w:hanging="360"/>
+      </w:pPr>
+      <w:rPr>
+        <w:rFonts w:ascii="Symbol" w:hAnsi="Symbol" w:hint="default"/>
+        <w:sz w:val="20"/>
+      </w:rPr>
+    </w:lvl>
+  </w:abstractNum>
+  <w:abstractNum w:abstractNumId="8" w15:restartNumberingAfterBreak="0">
+    <w:nsid w:val="3ED65A6F"/>
+    <w:multiLevelType w:val="multilevel"/>
+    <w:tmpl w:val="52061F60"/>
+    <w:lvl w:ilvl="0">
+      <w:start w:val="1"/>
+      <w:numFmt w:val="bullet"/>
+      <w:lvlText w:val=""/>
+      <w:lvlJc w:val="left"/>
+      <w:pPr>
+        <w:tabs>
+          <w:tab w:val="num" w:pos="720"/>
+        </w:tabs>
+        <w:ind w:left="720" w:hanging="360"/>
+      </w:pPr>
+      <w:rPr>
+        <w:rFonts w:ascii="Symbol" w:hAnsi="Symbol" w:hint="default"/>
+        <w:sz w:val="20"/>
+      </w:rPr>
+    </w:lvl>
+    <w:lvl w:ilvl="1" w:tentative="1">
+      <w:start w:val="1"/>
+      <w:numFmt w:val="bullet"/>
+      <w:lvlText w:val=""/>
+      <w:lvlJc w:val="left"/>
+      <w:pPr>
+        <w:tabs>
+          <w:tab w:val="num" w:pos="1440"/>
+        </w:tabs>
+        <w:ind w:left="1440" w:hanging="360"/>
+      </w:pPr>
+      <w:rPr>
+        <w:rFonts w:ascii="Symbol" w:hAnsi="Symbol" w:hint="default"/>
+        <w:sz w:val="20"/>
+      </w:rPr>
+    </w:lvl>
+    <w:lvl w:ilvl="2" w:tentative="1">
+      <w:start w:val="1"/>
+      <w:numFmt w:val="bullet"/>
+      <w:lvlText w:val=""/>
+      <w:lvlJc w:val="left"/>
+      <w:pPr>
+        <w:tabs>
+          <w:tab w:val="num" w:pos="2160"/>
+        </w:tabs>
+        <w:ind w:left="2160" w:hanging="360"/>
+      </w:pPr>
+      <w:rPr>
+        <w:rFonts w:ascii="Symbol" w:hAnsi="Symbol" w:hint="default"/>
+        <w:sz w:val="20"/>
+      </w:rPr>
+    </w:lvl>
+    <w:lvl w:ilvl="3" w:tentative="1">
+      <w:start w:val="1"/>
+      <w:numFmt w:val="bullet"/>
+      <w:lvlText w:val=""/>
+      <w:lvlJc w:val="left"/>
+      <w:pPr>
+        <w:tabs>
+          <w:tab w:val="num" w:pos="2880"/>
+        </w:tabs>
+        <w:ind w:left="2880" w:hanging="360"/>
+      </w:pPr>
+      <w:rPr>
+        <w:rFonts w:ascii="Symbol" w:hAnsi="Symbol" w:hint="default"/>
+        <w:sz w:val="20"/>
+      </w:rPr>
+    </w:lvl>
+    <w:lvl w:ilvl="4" w:tentative="1">
+      <w:start w:val="1"/>
+      <w:numFmt w:val="bullet"/>
+      <w:lvlText w:val=""/>
+      <w:lvlJc w:val="left"/>
+      <w:pPr>
+        <w:tabs>
+          <w:tab w:val="num" w:pos="3600"/>
+        </w:tabs>
+        <w:ind w:left="3600" w:hanging="360"/>
+      </w:pPr>
+      <w:rPr>
+        <w:rFonts w:ascii="Symbol" w:hAnsi="Symbol" w:hint="default"/>
+        <w:sz w:val="20"/>
+      </w:rPr>
+    </w:lvl>
+    <w:lvl w:ilvl="5" w:tentative="1">
+      <w:start w:val="1"/>
+      <w:numFmt w:val="bullet"/>
+      <w:lvlText w:val=""/>
+      <w:lvlJc w:val="left"/>
+      <w:pPr>
+        <w:tabs>
+          <w:tab w:val="num" w:pos="4320"/>
+        </w:tabs>
+        <w:ind w:left="4320" w:hanging="360"/>
+      </w:pPr>
+      <w:rPr>
+        <w:rFonts w:ascii="Symbol" w:hAnsi="Symbol" w:hint="default"/>
+        <w:sz w:val="20"/>
+      </w:rPr>
+    </w:lvl>
+    <w:lvl w:ilvl="6" w:tentative="1">
+      <w:start w:val="1"/>
+      <w:numFmt w:val="bullet"/>
+      <w:lvlText w:val=""/>
+      <w:lvlJc w:val="left"/>
+      <w:pPr>
+        <w:tabs>
+          <w:tab w:val="num" w:pos="5040"/>
+        </w:tabs>
+        <w:ind w:left="5040" w:hanging="360"/>
+      </w:pPr>
+      <w:rPr>
+        <w:rFonts w:ascii="Symbol" w:hAnsi="Symbol" w:hint="default"/>
+        <w:sz w:val="20"/>
+      </w:rPr>
+    </w:lvl>
+    <w:lvl w:ilvl="7" w:tentative="1">
+      <w:start w:val="1"/>
+      <w:numFmt w:val="bullet"/>
+      <w:lvlText w:val=""/>
+      <w:lvlJc w:val="left"/>
+      <w:pPr>
+        <w:tabs>
+          <w:tab w:val="num" w:pos="5760"/>
+        </w:tabs>
+        <w:ind w:left="5760" w:hanging="360"/>
+      </w:pPr>
+      <w:rPr>
+        <w:rFonts w:ascii="Symbol" w:hAnsi="Symbol" w:hint="default"/>
+        <w:sz w:val="20"/>
+      </w:rPr>
+    </w:lvl>
+    <w:lvl w:ilvl="8" w:tentative="1">
+      <w:start w:val="1"/>
+      <w:numFmt w:val="bullet"/>
+      <w:lvlText w:val=""/>
+      <w:lvlJc w:val="left"/>
+      <w:pPr>
+        <w:tabs>
+          <w:tab w:val="num" w:pos="6480"/>
+        </w:tabs>
+        <w:ind w:left="6480" w:hanging="360"/>
+      </w:pPr>
+      <w:rPr>
+        <w:rFonts w:ascii="Symbol" w:hAnsi="Symbol" w:hint="default"/>
+        <w:sz w:val="20"/>
+      </w:rPr>
+    </w:lvl>
+  </w:abstractNum>
+  <w:abstractNum w:abstractNumId="9" w15:restartNumberingAfterBreak="0">
+    <w:nsid w:val="4BC76053"/>
+    <w:multiLevelType w:val="multilevel"/>
+    <w:tmpl w:val="31FAB22A"/>
+    <w:lvl w:ilvl="0">
+      <w:start w:val="1"/>
+      <w:numFmt w:val="bullet"/>
+      <w:lvlText w:val=""/>
+      <w:lvlJc w:val="left"/>
+      <w:pPr>
+        <w:tabs>
+          <w:tab w:val="num" w:pos="720"/>
+        </w:tabs>
+        <w:ind w:left="720" w:hanging="360"/>
+      </w:pPr>
+      <w:rPr>
+        <w:rFonts w:ascii="Symbol" w:hAnsi="Symbol" w:hint="default"/>
+        <w:sz w:val="20"/>
+      </w:rPr>
+    </w:lvl>
+    <w:lvl w:ilvl="1" w:tentative="1">
+      <w:start w:val="1"/>
+      <w:numFmt w:val="bullet"/>
+      <w:lvlText w:val=""/>
+      <w:lvlJc w:val="left"/>
+      <w:pPr>
+        <w:tabs>
+          <w:tab w:val="num" w:pos="1440"/>
+        </w:tabs>
+        <w:ind w:left="1440" w:hanging="360"/>
+      </w:pPr>
+      <w:rPr>
+        <w:rFonts w:ascii="Symbol" w:hAnsi="Symbol" w:hint="default"/>
+        <w:sz w:val="20"/>
+      </w:rPr>
+    </w:lvl>
+    <w:lvl w:ilvl="2" w:tentative="1">
+      <w:start w:val="1"/>
+      <w:numFmt w:val="bullet"/>
+      <w:lvlText w:val=""/>
+      <w:lvlJc w:val="left"/>
+      <w:pPr>
+        <w:tabs>
+          <w:tab w:val="num" w:pos="2160"/>
+        </w:tabs>
+        <w:ind w:left="2160" w:hanging="360"/>
+      </w:pPr>
+      <w:rPr>
+        <w:rFonts w:ascii="Symbol" w:hAnsi="Symbol" w:hint="default"/>
+        <w:sz w:val="20"/>
+      </w:rPr>
+    </w:lvl>
+    <w:lvl w:ilvl="3" w:tentative="1">
+      <w:start w:val="1"/>
+      <w:numFmt w:val="bullet"/>
+      <w:lvlText w:val=""/>
+      <w:lvlJc w:val="left"/>
+      <w:pPr>
+        <w:tabs>
+          <w:tab w:val="num" w:pos="2880"/>
+        </w:tabs>
+        <w:ind w:left="2880" w:hanging="360"/>
+      </w:pPr>
+      <w:rPr>
+        <w:rFonts w:ascii="Symbol" w:hAnsi="Symbol" w:hint="default"/>
+        <w:sz w:val="20"/>
+      </w:rPr>
+    </w:lvl>
+    <w:lvl w:ilvl="4" w:tentative="1">
+      <w:start w:val="1"/>
+      <w:numFmt w:val="bullet"/>
+      <w:lvlText w:val=""/>
+      <w:lvlJc w:val="left"/>
+      <w:pPr>
+        <w:tabs>
+          <w:tab w:val="num" w:pos="3600"/>
+        </w:tabs>
+        <w:ind w:left="3600" w:hanging="360"/>
+      </w:pPr>
+      <w:rPr>
+        <w:rFonts w:ascii="Symbol" w:hAnsi="Symbol" w:hint="default"/>
+        <w:sz w:val="20"/>
+      </w:rPr>
+    </w:lvl>
+    <w:lvl w:ilvl="5" w:tentative="1">
+      <w:start w:val="1"/>
+      <w:numFmt w:val="bullet"/>
+      <w:lvlText w:val=""/>
+      <w:lvlJc w:val="left"/>
+      <w:pPr>
+        <w:tabs>
+          <w:tab w:val="num" w:pos="4320"/>
+        </w:tabs>
+        <w:ind w:left="4320" w:hanging="360"/>
+      </w:pPr>
+      <w:rPr>
+        <w:rFonts w:ascii="Symbol" w:hAnsi="Symbol" w:hint="default"/>
+        <w:sz w:val="20"/>
+      </w:rPr>
+    </w:lvl>
+    <w:lvl w:ilvl="6" w:tentative="1">
+      <w:start w:val="1"/>
+      <w:numFmt w:val="bullet"/>
+      <w:lvlText w:val=""/>
+      <w:lvlJc w:val="left"/>
+      <w:pPr>
+        <w:tabs>
+          <w:tab w:val="num" w:pos="5040"/>
+        </w:tabs>
+        <w:ind w:left="5040" w:hanging="360"/>
+      </w:pPr>
+      <w:rPr>
+        <w:rFonts w:ascii="Symbol" w:hAnsi="Symbol" w:hint="default"/>
+        <w:sz w:val="20"/>
+      </w:rPr>
+    </w:lvl>
+    <w:lvl w:ilvl="7" w:tentative="1">
+      <w:start w:val="1"/>
+      <w:numFmt w:val="bullet"/>
+      <w:lvlText w:val=""/>
+      <w:lvlJc w:val="left"/>
+      <w:pPr>
+        <w:tabs>
+          <w:tab w:val="num" w:pos="5760"/>
+        </w:tabs>
+        <w:ind w:left="5760" w:hanging="360"/>
+      </w:pPr>
+      <w:rPr>
+        <w:rFonts w:ascii="Symbol" w:hAnsi="Symbol" w:hint="default"/>
+        <w:sz w:val="20"/>
+      </w:rPr>
+    </w:lvl>
+    <w:lvl w:ilvl="8" w:tentative="1">
+      <w:start w:val="1"/>
+      <w:numFmt w:val="bullet"/>
+      <w:lvlText w:val=""/>
+      <w:lvlJc w:val="left"/>
+      <w:pPr>
+        <w:tabs>
+          <w:tab w:val="num" w:pos="6480"/>
+        </w:tabs>
+        <w:ind w:left="6480" w:hanging="360"/>
+      </w:pPr>
+      <w:rPr>
+        <w:rFonts w:ascii="Symbol" w:hAnsi="Symbol" w:hint="default"/>
+        <w:sz w:val="20"/>
+      </w:rPr>
+    </w:lvl>
+  </w:abstractNum>
+  <w:abstractNum w:abstractNumId="10" w15:restartNumberingAfterBreak="0">
+    <w:nsid w:val="4D161C60"/>
+    <w:multiLevelType w:val="multilevel"/>
+    <w:tmpl w:val="AA669AC6"/>
+    <w:lvl w:ilvl="0">
+      <w:start w:val="1"/>
+      <w:numFmt w:val="bullet"/>
+      <w:lvlText w:val=""/>
+      <w:lvlJc w:val="left"/>
+      <w:pPr>
+        <w:tabs>
+          <w:tab w:val="num" w:pos="720"/>
+        </w:tabs>
+        <w:ind w:left="720" w:hanging="360"/>
+      </w:pPr>
+      <w:rPr>
+        <w:rFonts w:ascii="Symbol" w:hAnsi="Symbol" w:hint="default"/>
+        <w:sz w:val="20"/>
+      </w:rPr>
+    </w:lvl>
+    <w:lvl w:ilvl="1">
+      <w:start w:val="1"/>
+      <w:numFmt w:val="bullet"/>
+      <w:lvlText w:val=""/>
+      <w:lvlJc w:val="left"/>
+      <w:pPr>
+        <w:tabs>
+          <w:tab w:val="num" w:pos="1440"/>
+        </w:tabs>
+        <w:ind w:left="1440" w:hanging="360"/>
+      </w:pPr>
+      <w:rPr>
+        <w:rFonts w:ascii="Symbol" w:hAnsi="Symbol" w:hint="default"/>
+        <w:sz w:val="20"/>
+      </w:rPr>
+    </w:lvl>
+    <w:lvl w:ilvl="2" w:tentative="1">
+      <w:start w:val="1"/>
+      <w:numFmt w:val="bullet"/>
+      <w:lvlText w:val=""/>
+      <w:lvlJc w:val="left"/>
+      <w:pPr>
+        <w:tabs>
+          <w:tab w:val="num" w:pos="2160"/>
+        </w:tabs>
+        <w:ind w:left="2160" w:hanging="360"/>
+      </w:pPr>
+      <w:rPr>
+        <w:rFonts w:ascii="Symbol" w:hAnsi="Symbol" w:hint="default"/>
+        <w:sz w:val="20"/>
+      </w:rPr>
+    </w:lvl>
+    <w:lvl w:ilvl="3" w:tentative="1">
+      <w:start w:val="1"/>
+      <w:numFmt w:val="bullet"/>
+      <w:lvlText w:val=""/>
+      <w:lvlJc w:val="left"/>
+      <w:pPr>
+        <w:tabs>
+          <w:tab w:val="num" w:pos="2880"/>
+        </w:tabs>
+        <w:ind w:left="2880" w:hanging="360"/>
+      </w:pPr>
+      <w:rPr>
+        <w:rFonts w:ascii="Symbol" w:hAnsi="Symbol" w:hint="default"/>
+        <w:sz w:val="20"/>
+      </w:rPr>
+    </w:lvl>
+    <w:lvl w:ilvl="4" w:tentative="1">
+      <w:start w:val="1"/>
+      <w:numFmt w:val="bullet"/>
+      <w:lvlText w:val=""/>
+      <w:lvlJc w:val="left"/>
+      <w:pPr>
+        <w:tabs>
+          <w:tab w:val="num" w:pos="3600"/>
+        </w:tabs>
+        <w:ind w:left="3600" w:hanging="360"/>
+      </w:pPr>
+      <w:rPr>
+        <w:rFonts w:ascii="Symbol" w:hAnsi="Symbol" w:hint="default"/>
+        <w:sz w:val="20"/>
+      </w:rPr>
+    </w:lvl>
+    <w:lvl w:ilvl="5" w:tentative="1">
+      <w:start w:val="1"/>
+      <w:numFmt w:val="bullet"/>
+      <w:lvlText w:val=""/>
+      <w:lvlJc w:val="left"/>
+      <w:pPr>
+        <w:tabs>
+          <w:tab w:val="num" w:pos="4320"/>
+        </w:tabs>
+        <w:ind w:left="4320" w:hanging="360"/>
+      </w:pPr>
+      <w:rPr>
+        <w:rFonts w:ascii="Symbol" w:hAnsi="Symbol" w:hint="default"/>
+        <w:sz w:val="20"/>
+      </w:rPr>
+    </w:lvl>
+    <w:lvl w:ilvl="6" w:tentative="1">
+      <w:start w:val="1"/>
+      <w:numFmt w:val="bullet"/>
+      <w:lvlText w:val=""/>
+      <w:lvlJc w:val="left"/>
+      <w:pPr>
+        <w:tabs>
+          <w:tab w:val="num" w:pos="5040"/>
+        </w:tabs>
+        <w:ind w:left="5040" w:hanging="360"/>
+      </w:pPr>
+      <w:rPr>
+        <w:rFonts w:ascii="Symbol" w:hAnsi="Symbol" w:hint="default"/>
+        <w:sz w:val="20"/>
+      </w:rPr>
+    </w:lvl>
+    <w:lvl w:ilvl="7" w:tentative="1">
+      <w:start w:val="1"/>
+      <w:numFmt w:val="bullet"/>
+      <w:lvlText w:val=""/>
+      <w:lvlJc w:val="left"/>
+      <w:pPr>
+        <w:tabs>
+          <w:tab w:val="num" w:pos="5760"/>
+        </w:tabs>
+        <w:ind w:left="5760" w:hanging="360"/>
+      </w:pPr>
+      <w:rPr>
+        <w:rFonts w:ascii="Symbol" w:hAnsi="Symbol" w:hint="default"/>
+        <w:sz w:val="20"/>
+      </w:rPr>
+    </w:lvl>
+    <w:lvl w:ilvl="8" w:tentative="1">
+      <w:start w:val="1"/>
+      <w:numFmt w:val="bullet"/>
+      <w:lvlText w:val=""/>
+      <w:lvlJc w:val="left"/>
+      <w:pPr>
+        <w:tabs>
+          <w:tab w:val="num" w:pos="6480"/>
+        </w:tabs>
+        <w:ind w:left="6480" w:hanging="360"/>
+      </w:pPr>
+      <w:rPr>
+        <w:rFonts w:ascii="Symbol" w:hAnsi="Symbol" w:hint="default"/>
+        <w:sz w:val="20"/>
+      </w:rPr>
+    </w:lvl>
+  </w:abstractNum>
+  <w:abstractNum w:abstractNumId="11" w15:restartNumberingAfterBreak="0">
+    <w:nsid w:val="5536334F"/>
+    <w:multiLevelType w:val="multilevel"/>
+    <w:tmpl w:val="168C52D0"/>
+    <w:lvl w:ilvl="0">
+      <w:start w:val="1"/>
+      <w:numFmt w:val="bullet"/>
+      <w:lvlText w:val=""/>
+      <w:lvlJc w:val="left"/>
+      <w:pPr>
+        <w:tabs>
+          <w:tab w:val="num" w:pos="720"/>
+        </w:tabs>
+        <w:ind w:left="720" w:hanging="360"/>
+      </w:pPr>
+      <w:rPr>
+        <w:rFonts w:ascii="Symbol" w:hAnsi="Symbol" w:hint="default"/>
+        <w:sz w:val="20"/>
+      </w:rPr>
+    </w:lvl>
+    <w:lvl w:ilvl="1">
+      <w:start w:val="1"/>
+      <w:numFmt w:val="bullet"/>
+      <w:lvlText w:val=""/>
+      <w:lvlJc w:val="left"/>
+      <w:pPr>
+        <w:tabs>
+          <w:tab w:val="num" w:pos="1440"/>
+        </w:tabs>
+        <w:ind w:left="1440" w:hanging="360"/>
+      </w:pPr>
+      <w:rPr>
+        <w:rFonts w:ascii="Symbol" w:hAnsi="Symbol" w:hint="default"/>
+        <w:sz w:val="20"/>
+      </w:rPr>
+    </w:lvl>
+    <w:lvl w:ilvl="2" w:tentative="1">
+      <w:start w:val="1"/>
+      <w:numFmt w:val="bullet"/>
+      <w:lvlText w:val=""/>
+      <w:lvlJc w:val="left"/>
+      <w:pPr>
+        <w:tabs>
+          <w:tab w:val="num" w:pos="2160"/>
+        </w:tabs>
+        <w:ind w:left="2160" w:hanging="360"/>
+      </w:pPr>
+      <w:rPr>
+        <w:rFonts w:ascii="Symbol" w:hAnsi="Symbol" w:hint="default"/>
+        <w:sz w:val="20"/>
+      </w:rPr>
+    </w:lvl>
+    <w:lvl w:ilvl="3" w:tentative="1">
+      <w:start w:val="1"/>
+      <w:numFmt w:val="bullet"/>
+      <w:lvlText w:val=""/>
+      <w:lvlJc w:val="left"/>
+      <w:pPr>
+        <w:tabs>
+          <w:tab w:val="num" w:pos="2880"/>
+        </w:tabs>
+        <w:ind w:left="2880" w:hanging="360"/>
+      </w:pPr>
+      <w:rPr>
+        <w:rFonts w:ascii="Symbol" w:hAnsi="Symbol" w:hint="default"/>
+        <w:sz w:val="20"/>
+      </w:rPr>
+    </w:lvl>
+    <w:lvl w:ilvl="4" w:tentative="1">
+      <w:start w:val="1"/>
+      <w:numFmt w:val="bullet"/>
+      <w:lvlText w:val=""/>
+      <w:lvlJc w:val="left"/>
+      <w:pPr>
+        <w:tabs>
+          <w:tab w:val="num" w:pos="3600"/>
+        </w:tabs>
+        <w:ind w:left="3600" w:hanging="360"/>
+      </w:pPr>
+      <w:rPr>
+        <w:rFonts w:ascii="Symbol" w:hAnsi="Symbol" w:hint="default"/>
+        <w:sz w:val="20"/>
+      </w:rPr>
+    </w:lvl>
+    <w:lvl w:ilvl="5" w:tentative="1">
+      <w:start w:val="1"/>
+      <w:numFmt w:val="bullet"/>
+      <w:lvlText w:val=""/>
+      <w:lvlJc w:val="left"/>
+      <w:pPr>
+        <w:tabs>
+          <w:tab w:val="num" w:pos="4320"/>
+        </w:tabs>
+        <w:ind w:left="4320" w:hanging="360"/>
+      </w:pPr>
+      <w:rPr>
+        <w:rFonts w:ascii="Symbol" w:hAnsi="Symbol" w:hint="default"/>
+        <w:sz w:val="20"/>
+      </w:rPr>
+    </w:lvl>
+    <w:lvl w:ilvl="6" w:tentative="1">
+      <w:start w:val="1"/>
+      <w:numFmt w:val="bullet"/>
+      <w:lvlText w:val=""/>
+      <w:lvlJc w:val="left"/>
+      <w:pPr>
+        <w:tabs>
+          <w:tab w:val="num" w:pos="5040"/>
+        </w:tabs>
+        <w:ind w:left="5040" w:hanging="360"/>
+      </w:pPr>
+      <w:rPr>
+        <w:rFonts w:ascii="Symbol" w:hAnsi="Symbol" w:hint="default"/>
+        <w:sz w:val="20"/>
+      </w:rPr>
+    </w:lvl>
+    <w:lvl w:ilvl="7" w:tentative="1">
+      <w:start w:val="1"/>
+      <w:numFmt w:val="bullet"/>
+      <w:lvlText w:val=""/>
+      <w:lvlJc w:val="left"/>
+      <w:pPr>
+        <w:tabs>
+          <w:tab w:val="num" w:pos="5760"/>
+        </w:tabs>
+        <w:ind w:left="5760" w:hanging="360"/>
+      </w:pPr>
+      <w:rPr>
+        <w:rFonts w:ascii="Symbol" w:hAnsi="Symbol" w:hint="default"/>
+        <w:sz w:val="20"/>
+      </w:rPr>
+    </w:lvl>
+    <w:lvl w:ilvl="8" w:tentative="1">
+      <w:start w:val="1"/>
+      <w:numFmt w:val="bullet"/>
+      <w:lvlText w:val=""/>
+      <w:lvlJc w:val="left"/>
+      <w:pPr>
+        <w:tabs>
+          <w:tab w:val="num" w:pos="6480"/>
+        </w:tabs>
+        <w:ind w:left="6480" w:hanging="360"/>
+      </w:pPr>
+      <w:rPr>
+        <w:rFonts w:ascii="Symbol" w:hAnsi="Symbol" w:hint="default"/>
+        <w:sz w:val="20"/>
+      </w:rPr>
+    </w:lvl>
+  </w:abstractNum>
+  <w:abstractNum w:abstractNumId="12" w15:restartNumberingAfterBreak="0">
+    <w:nsid w:val="644F71CC"/>
+    <w:multiLevelType w:val="multilevel"/>
+    <w:tmpl w:val="CBB2F428"/>
+    <w:lvl w:ilvl="0">
+      <w:start w:val="1"/>
+      <w:numFmt w:val="bullet"/>
+      <w:lvlText w:val=""/>
+      <w:lvlJc w:val="left"/>
+      <w:pPr>
+        <w:tabs>
+          <w:tab w:val="num" w:pos="720"/>
+        </w:tabs>
+        <w:ind w:left="720" w:hanging="360"/>
+      </w:pPr>
+      <w:rPr>
+        <w:rFonts w:ascii="Symbol" w:hAnsi="Symbol" w:hint="default"/>
+        <w:sz w:val="20"/>
+      </w:rPr>
+    </w:lvl>
+    <w:lvl w:ilvl="1">
+      <w:start w:val="1"/>
+      <w:numFmt w:val="bullet"/>
+      <w:lvlText w:val=""/>
+      <w:lvlJc w:val="left"/>
+      <w:pPr>
+        <w:tabs>
+          <w:tab w:val="num" w:pos="1440"/>
+        </w:tabs>
+        <w:ind w:left="1440" w:hanging="360"/>
+      </w:pPr>
+      <w:rPr>
+        <w:rFonts w:ascii="Symbol" w:hAnsi="Symbol" w:hint="default"/>
+        <w:sz w:val="20"/>
+      </w:rPr>
+    </w:lvl>
+    <w:lvl w:ilvl="2" w:tentative="1">
+      <w:start w:val="1"/>
+      <w:numFmt w:val="bullet"/>
+      <w:lvlText w:val=""/>
+      <w:lvlJc w:val="left"/>
+      <w:pPr>
+        <w:tabs>
+          <w:tab w:val="num" w:pos="2160"/>
+        </w:tabs>
+        <w:ind w:left="2160" w:hanging="360"/>
+      </w:pPr>
+      <w:rPr>
+        <w:rFonts w:ascii="Symbol" w:hAnsi="Symbol" w:hint="default"/>
+        <w:sz w:val="20"/>
+      </w:rPr>
+    </w:lvl>
+    <w:lvl w:ilvl="3" w:tentative="1">
+      <w:start w:val="1"/>
+      <w:numFmt w:val="bullet"/>
+      <w:lvlText w:val=""/>
+      <w:lvlJc w:val="left"/>
+      <w:pPr>
+        <w:tabs>
+          <w:tab w:val="num" w:pos="2880"/>
+        </w:tabs>
+        <w:ind w:left="2880" w:hanging="360"/>
+      </w:pPr>
+      <w:rPr>
+        <w:rFonts w:ascii="Symbol" w:hAnsi="Symbol" w:hint="default"/>
+        <w:sz w:val="20"/>
+      </w:rPr>
+    </w:lvl>
+    <w:lvl w:ilvl="4" w:tentative="1">
+      <w:start w:val="1"/>
+      <w:numFmt w:val="bullet"/>
+      <w:lvlText w:val=""/>
+      <w:lvlJc w:val="left"/>
+      <w:pPr>
+        <w:tabs>
+          <w:tab w:val="num" w:pos="3600"/>
+        </w:tabs>
+        <w:ind w:left="3600" w:hanging="360"/>
+      </w:pPr>
+      <w:rPr>
+        <w:rFonts w:ascii="Symbol" w:hAnsi="Symbol" w:hint="default"/>
+        <w:sz w:val="20"/>
+      </w:rPr>
+    </w:lvl>
+    <w:lvl w:ilvl="5" w:tentative="1">
+      <w:start w:val="1"/>
+      <w:numFmt w:val="bullet"/>
+      <w:lvlText w:val=""/>
+      <w:lvlJc w:val="left"/>
+      <w:pPr>
+        <w:tabs>
+          <w:tab w:val="num" w:pos="4320"/>
+        </w:tabs>
+        <w:ind w:left="4320" w:hanging="360"/>
+      </w:pPr>
+      <w:rPr>
+        <w:rFonts w:ascii="Symbol" w:hAnsi="Symbol" w:hint="default"/>
+        <w:sz w:val="20"/>
+      </w:rPr>
+    </w:lvl>
+    <w:lvl w:ilvl="6" w:tentative="1">
+      <w:start w:val="1"/>
+      <w:numFmt w:val="bullet"/>
+      <w:lvlText w:val=""/>
+      <w:lvlJc w:val="left"/>
+      <w:pPr>
+        <w:tabs>
+          <w:tab w:val="num" w:pos="5040"/>
+        </w:tabs>
+        <w:ind w:left="5040" w:hanging="360"/>
+      </w:pPr>
+      <w:rPr>
+        <w:rFonts w:ascii="Symbol" w:hAnsi="Symbol" w:hint="default"/>
+        <w:sz w:val="20"/>
+      </w:rPr>
+    </w:lvl>
+    <w:lvl w:ilvl="7" w:tentative="1">
+      <w:start w:val="1"/>
+      <w:numFmt w:val="bullet"/>
+      <w:lvlText w:val=""/>
+      <w:lvlJc w:val="left"/>
+      <w:pPr>
+        <w:tabs>
+          <w:tab w:val="num" w:pos="5760"/>
+        </w:tabs>
+        <w:ind w:left="5760" w:hanging="360"/>
+      </w:pPr>
+      <w:rPr>
+        <w:rFonts w:ascii="Symbol" w:hAnsi="Symbol" w:hint="default"/>
+        <w:sz w:val="20"/>
+      </w:rPr>
+    </w:lvl>
+    <w:lvl w:ilvl="8" w:tentative="1">
+      <w:start w:val="1"/>
+      <w:numFmt w:val="bullet"/>
+      <w:lvlText w:val=""/>
+      <w:lvlJc w:val="left"/>
+      <w:pPr>
+        <w:tabs>
+          <w:tab w:val="num" w:pos="6480"/>
+        </w:tabs>
+        <w:ind w:left="6480" w:hanging="360"/>
+      </w:pPr>
+      <w:rPr>
+        <w:rFonts w:ascii="Symbol" w:hAnsi="Symbol" w:hint="default"/>
+        <w:sz w:val="20"/>
+      </w:rPr>
+    </w:lvl>
+  </w:abstractNum>
+  <w:abstractNum w:abstractNumId="13" w15:restartNumberingAfterBreak="0">
+    <w:nsid w:val="669F3803"/>
+    <w:multiLevelType w:val="multilevel"/>
+    <w:tmpl w:val="0ACEF042"/>
+    <w:lvl w:ilvl="0">
+      <w:start w:val="1"/>
+      <w:numFmt w:val="bullet"/>
+      <w:lvlText w:val=""/>
+      <w:lvlJc w:val="left"/>
+      <w:pPr>
+        <w:tabs>
+          <w:tab w:val="num" w:pos="720"/>
+        </w:tabs>
+        <w:ind w:left="720" w:hanging="360"/>
+      </w:pPr>
+      <w:rPr>
+        <w:rFonts w:ascii="Symbol" w:hAnsi="Symbol" w:hint="default"/>
+        <w:sz w:val="20"/>
+      </w:rPr>
+    </w:lvl>
+    <w:lvl w:ilvl="1" w:tentative="1">
+      <w:start w:val="1"/>
+      <w:numFmt w:val="bullet"/>
+      <w:lvlText w:val=""/>
+      <w:lvlJc w:val="left"/>
+      <w:pPr>
+        <w:tabs>
+          <w:tab w:val="num" w:pos="1440"/>
+        </w:tabs>
+        <w:ind w:left="1440" w:hanging="360"/>
+      </w:pPr>
+      <w:rPr>
+        <w:rFonts w:ascii="Symbol" w:hAnsi="Symbol" w:hint="default"/>
+        <w:sz w:val="20"/>
+      </w:rPr>
+    </w:lvl>
+    <w:lvl w:ilvl="2" w:tentative="1">
+      <w:start w:val="1"/>
+      <w:numFmt w:val="bullet"/>
+      <w:lvlText w:val=""/>
+      <w:lvlJc w:val="left"/>
+      <w:pPr>
+        <w:tabs>
+          <w:tab w:val="num" w:pos="2160"/>
+        </w:tabs>
+        <w:ind w:left="2160" w:hanging="360"/>
+      </w:pPr>
+      <w:rPr>
+        <w:rFonts w:ascii="Symbol" w:hAnsi="Symbol" w:hint="default"/>
+        <w:sz w:val="20"/>
+      </w:rPr>
+    </w:lvl>
+    <w:lvl w:ilvl="3" w:tentative="1">
+      <w:start w:val="1"/>
+      <w:numFmt w:val="bullet"/>
+      <w:lvlText w:val=""/>
+      <w:lvlJc w:val="left"/>
+      <w:pPr>
+        <w:tabs>
+          <w:tab w:val="num" w:pos="2880"/>
+        </w:tabs>
+        <w:ind w:left="2880" w:hanging="360"/>
+      </w:pPr>
+      <w:rPr>
+        <w:rFonts w:ascii="Symbol" w:hAnsi="Symbol" w:hint="default"/>
+        <w:sz w:val="20"/>
+      </w:rPr>
+    </w:lvl>
+    <w:lvl w:ilvl="4" w:tentative="1">
+      <w:start w:val="1"/>
+      <w:numFmt w:val="bullet"/>
+      <w:lvlText w:val=""/>
+      <w:lvlJc w:val="left"/>
+      <w:pPr>
+        <w:tabs>
+          <w:tab w:val="num" w:pos="3600"/>
+        </w:tabs>
+        <w:ind w:left="3600" w:hanging="360"/>
+      </w:pPr>
+      <w:rPr>
+        <w:rFonts w:ascii="Symbol" w:hAnsi="Symbol" w:hint="default"/>
+        <w:sz w:val="20"/>
+      </w:rPr>
+    </w:lvl>
+    <w:lvl w:ilvl="5" w:tentative="1">
+      <w:start w:val="1"/>
+      <w:numFmt w:val="bullet"/>
+      <w:lvlText w:val=""/>
+      <w:lvlJc w:val="left"/>
+      <w:pPr>
+        <w:tabs>
+          <w:tab w:val="num" w:pos="4320"/>
+        </w:tabs>
+        <w:ind w:left="4320" w:hanging="360"/>
+      </w:pPr>
+      <w:rPr>
+        <w:rFonts w:ascii="Symbol" w:hAnsi="Symbol" w:hint="default"/>
+        <w:sz w:val="20"/>
+      </w:rPr>
+    </w:lvl>
+    <w:lvl w:ilvl="6" w:tentative="1">
+      <w:start w:val="1"/>
+      <w:numFmt w:val="bullet"/>
+      <w:lvlText w:val=""/>
+      <w:lvlJc w:val="left"/>
+      <w:pPr>
+        <w:tabs>
+          <w:tab w:val="num" w:pos="5040"/>
+        </w:tabs>
+        <w:ind w:left="5040" w:hanging="360"/>
+      </w:pPr>
+      <w:rPr>
+        <w:rFonts w:ascii="Symbol" w:hAnsi="Symbol" w:hint="default"/>
+        <w:sz w:val="20"/>
+      </w:rPr>
+    </w:lvl>
+    <w:lvl w:ilvl="7" w:tentative="1">
+      <w:start w:val="1"/>
+      <w:numFmt w:val="bullet"/>
+      <w:lvlText w:val=""/>
+      <w:lvlJc w:val="left"/>
+      <w:pPr>
+        <w:tabs>
+          <w:tab w:val="num" w:pos="5760"/>
+        </w:tabs>
+        <w:ind w:left="5760" w:hanging="360"/>
+      </w:pPr>
+      <w:rPr>
+        <w:rFonts w:ascii="Symbol" w:hAnsi="Symbol" w:hint="default"/>
+        <w:sz w:val="20"/>
+      </w:rPr>
+    </w:lvl>
+    <w:lvl w:ilvl="8" w:tentative="1">
+      <w:start w:val="1"/>
+      <w:numFmt w:val="bullet"/>
+      <w:lvlText w:val=""/>
+      <w:lvlJc w:val="left"/>
+      <w:pPr>
+        <w:tabs>
+          <w:tab w:val="num" w:pos="6480"/>
+        </w:tabs>
+        <w:ind w:left="6480" w:hanging="360"/>
+      </w:pPr>
+      <w:rPr>
+        <w:rFonts w:ascii="Symbol" w:hAnsi="Symbol" w:hint="default"/>
+        <w:sz w:val="20"/>
+      </w:rPr>
+    </w:lvl>
+  </w:abstractNum>
+  <w:abstractNum w:abstractNumId="14" w15:restartNumberingAfterBreak="0">
+    <w:nsid w:val="6ECA7F3D"/>
+    <w:multiLevelType w:val="multilevel"/>
+    <w:tmpl w:val="47F4EA82"/>
+    <w:lvl w:ilvl="0">
+      <w:start w:val="1"/>
+      <w:numFmt w:val="bullet"/>
+      <w:lvlText w:val=""/>
+      <w:lvlJc w:val="left"/>
+      <w:pPr>
+        <w:tabs>
+          <w:tab w:val="num" w:pos="720"/>
+        </w:tabs>
+        <w:ind w:left="720" w:hanging="360"/>
+      </w:pPr>
+      <w:rPr>
+        <w:rFonts w:ascii="Symbol" w:hAnsi="Symbol" w:hint="default"/>
+        <w:sz w:val="20"/>
+      </w:rPr>
+    </w:lvl>
+    <w:lvl w:ilvl="1" w:tentative="1">
+      <w:start w:val="1"/>
+      <w:numFmt w:val="bullet"/>
+      <w:lvlText w:val=""/>
+      <w:lvlJc w:val="left"/>
+      <w:pPr>
+        <w:tabs>
+          <w:tab w:val="num" w:pos="1440"/>
+        </w:tabs>
+        <w:ind w:left="1440" w:hanging="360"/>
+      </w:pPr>
+      <w:rPr>
+        <w:rFonts w:ascii="Symbol" w:hAnsi="Symbol" w:hint="default"/>
+        <w:sz w:val="20"/>
+      </w:rPr>
+    </w:lvl>
+    <w:lvl w:ilvl="2" w:tentative="1">
+      <w:start w:val="1"/>
+      <w:numFmt w:val="bullet"/>
+      <w:lvlText w:val=""/>
+      <w:lvlJc w:val="left"/>
+      <w:pPr>
+        <w:tabs>
+          <w:tab w:val="num" w:pos="2160"/>
+        </w:tabs>
+        <w:ind w:left="2160" w:hanging="360"/>
+      </w:pPr>
+      <w:rPr>
+        <w:rFonts w:ascii="Symbol" w:hAnsi="Symbol" w:hint="default"/>
+        <w:sz w:val="20"/>
+      </w:rPr>
+    </w:lvl>
+    <w:lvl w:ilvl="3" w:tentative="1">
+      <w:start w:val="1"/>
+      <w:numFmt w:val="bullet"/>
+      <w:lvlText w:val=""/>
+      <w:lvlJc w:val="left"/>
+      <w:pPr>
+        <w:tabs>
+          <w:tab w:val="num" w:pos="2880"/>
+        </w:tabs>
+        <w:ind w:left="2880" w:hanging="360"/>
+      </w:pPr>
+      <w:rPr>
+        <w:rFonts w:ascii="Symbol" w:hAnsi="Symbol" w:hint="default"/>
+        <w:sz w:val="20"/>
+      </w:rPr>
+    </w:lvl>
+    <w:lvl w:ilvl="4" w:tentative="1">
+      <w:start w:val="1"/>
+      <w:numFmt w:val="bullet"/>
+      <w:lvlText w:val=""/>
+      <w:lvlJc w:val="left"/>
+      <w:pPr>
+        <w:tabs>
+          <w:tab w:val="num" w:pos="3600"/>
+        </w:tabs>
+        <w:ind w:left="3600" w:hanging="360"/>
+      </w:pPr>
+      <w:rPr>
+        <w:rFonts w:ascii="Symbol" w:hAnsi="Symbol" w:hint="default"/>
+        <w:sz w:val="20"/>
+      </w:rPr>
+    </w:lvl>
+    <w:lvl w:ilvl="5" w:tentative="1">
+      <w:start w:val="1"/>
+      <w:numFmt w:val="bullet"/>
+      <w:lvlText w:val=""/>
+      <w:lvlJc w:val="left"/>
+      <w:pPr>
+        <w:tabs>
+          <w:tab w:val="num" w:pos="4320"/>
+        </w:tabs>
+        <w:ind w:left="4320" w:hanging="360"/>
+      </w:pPr>
+      <w:rPr>
+        <w:rFonts w:ascii="Symbol" w:hAnsi="Symbol" w:hint="default"/>
+        <w:sz w:val="20"/>
+      </w:rPr>
+    </w:lvl>
+    <w:lvl w:ilvl="6" w:tentative="1">
+      <w:start w:val="1"/>
+      <w:numFmt w:val="bullet"/>
+      <w:lvlText w:val=""/>
+      <w:lvlJc w:val="left"/>
+      <w:pPr>
+        <w:tabs>
+          <w:tab w:val="num" w:pos="5040"/>
+        </w:tabs>
+        <w:ind w:left="5040" w:hanging="360"/>
+      </w:pPr>
+      <w:rPr>
+        <w:rFonts w:ascii="Symbol" w:hAnsi="Symbol" w:hint="default"/>
+        <w:sz w:val="20"/>
+      </w:rPr>
+    </w:lvl>
+    <w:lvl w:ilvl="7" w:tentative="1">
+      <w:start w:val="1"/>
+      <w:numFmt w:val="bullet"/>
+      <w:lvlText w:val=""/>
+      <w:lvlJc w:val="left"/>
+      <w:pPr>
+        <w:tabs>
+          <w:tab w:val="num" w:pos="5760"/>
+        </w:tabs>
+        <w:ind w:left="5760" w:hanging="360"/>
+      </w:pPr>
+      <w:rPr>
+        <w:rFonts w:ascii="Symbol" w:hAnsi="Symbol" w:hint="default"/>
+        <w:sz w:val="20"/>
+      </w:rPr>
+    </w:lvl>
+    <w:lvl w:ilvl="8" w:tentative="1">
+      <w:start w:val="1"/>
+      <w:numFmt w:val="bullet"/>
+      <w:lvlText w:val=""/>
+      <w:lvlJc w:val="left"/>
+      <w:pPr>
+        <w:tabs>
+          <w:tab w:val="num" w:pos="6480"/>
+        </w:tabs>
+        <w:ind w:left="6480" w:hanging="360"/>
+      </w:pPr>
+      <w:rPr>
+        <w:rFonts w:ascii="Symbol" w:hAnsi="Symbol" w:hint="default"/>
+        <w:sz w:val="20"/>
+      </w:rPr>
+    </w:lvl>
+  </w:abstractNum>
+  <w:abstractNum w:abstractNumId="15" w15:restartNumberingAfterBreak="0">
+    <w:nsid w:val="7F164BC7"/>
+    <w:multiLevelType w:val="multilevel"/>
+    <w:tmpl w:val="90381F56"/>
+    <w:lvl w:ilvl="0">
+      <w:start w:val="1"/>
+      <w:numFmt w:val="bullet"/>
+      <w:lvlText w:val=""/>
+      <w:lvlJc w:val="left"/>
+      <w:pPr>
+        <w:tabs>
+          <w:tab w:val="num" w:pos="720"/>
+        </w:tabs>
+        <w:ind w:left="720" w:hanging="360"/>
+      </w:pPr>
+      <w:rPr>
+        <w:rFonts w:ascii="Symbol" w:hAnsi="Symbol" w:hint="default"/>
+        <w:sz w:val="20"/>
+      </w:rPr>
+    </w:lvl>
+    <w:lvl w:ilvl="1" w:tentative="1">
+      <w:start w:val="1"/>
+      <w:numFmt w:val="bullet"/>
+      <w:lvlText w:val=""/>
+      <w:lvlJc w:val="left"/>
+      <w:pPr>
+        <w:tabs>
+          <w:tab w:val="num" w:pos="1440"/>
+        </w:tabs>
+        <w:ind w:left="1440" w:hanging="360"/>
+      </w:pPr>
+      <w:rPr>
+        <w:rFonts w:ascii="Symbol" w:hAnsi="Symbol" w:hint="default"/>
+        <w:sz w:val="20"/>
+      </w:rPr>
+    </w:lvl>
+    <w:lvl w:ilvl="2" w:tentative="1">
+      <w:start w:val="1"/>
+      <w:numFmt w:val="bullet"/>
+      <w:lvlText w:val=""/>
+      <w:lvlJc w:val="left"/>
+      <w:pPr>
+        <w:tabs>
+          <w:tab w:val="num" w:pos="2160"/>
+        </w:tabs>
+        <w:ind w:left="2160" w:hanging="360"/>
+      </w:pPr>
+      <w:rPr>
+        <w:rFonts w:ascii="Symbol" w:hAnsi="Symbol" w:hint="default"/>
+        <w:sz w:val="20"/>
+      </w:rPr>
+    </w:lvl>
+    <w:lvl w:ilvl="3" w:tentative="1">
+      <w:start w:val="1"/>
+      <w:numFmt w:val="bullet"/>
+      <w:lvlText w:val=""/>
+      <w:lvlJc w:val="left"/>
+      <w:pPr>
+        <w:tabs>
+          <w:tab w:val="num" w:pos="2880"/>
+        </w:tabs>
+        <w:ind w:left="2880" w:hanging="360"/>
+      </w:pPr>
+      <w:rPr>
+        <w:rFonts w:ascii="Symbol" w:hAnsi="Symbol" w:hint="default"/>
+        <w:sz w:val="20"/>
+      </w:rPr>
+    </w:lvl>
+    <w:lvl w:ilvl="4" w:tentative="1">
+      <w:start w:val="1"/>
+      <w:numFmt w:val="bullet"/>
+      <w:lvlText w:val=""/>
+      <w:lvlJc w:val="left"/>
+      <w:pPr>
+        <w:tabs>
+          <w:tab w:val="num" w:pos="3600"/>
+        </w:tabs>
+        <w:ind w:left="3600" w:hanging="360"/>
+      </w:pPr>
+      <w:rPr>
+        <w:rFonts w:ascii="Symbol" w:hAnsi="Symbol" w:hint="default"/>
+        <w:sz w:val="20"/>
+      </w:rPr>
+    </w:lvl>
+    <w:lvl w:ilvl="5" w:tentative="1">
+      <w:start w:val="1"/>
+      <w:numFmt w:val="bullet"/>
+      <w:lvlText w:val=""/>
+      <w:lvlJc w:val="left"/>
+      <w:pPr>
+        <w:tabs>
+          <w:tab w:val="num" w:pos="4320"/>
+        </w:tabs>
+        <w:ind w:left="4320" w:hanging="360"/>
+      </w:pPr>
+      <w:rPr>
+        <w:rFonts w:ascii="Symbol" w:hAnsi="Symbol" w:hint="default"/>
+        <w:sz w:val="20"/>
+      </w:rPr>
+    </w:lvl>
+    <w:lvl w:ilvl="6" w:tentative="1">
+      <w:start w:val="1"/>
+      <w:numFmt w:val="bullet"/>
+      <w:lvlText w:val=""/>
+      <w:lvlJc w:val="left"/>
+      <w:pPr>
+        <w:tabs>
+          <w:tab w:val="num" w:pos="5040"/>
+        </w:tabs>
+        <w:ind w:left="5040" w:hanging="360"/>
+      </w:pPr>
+      <w:rPr>
+        <w:rFonts w:ascii="Symbol" w:hAnsi="Symbol" w:hint="default"/>
+        <w:sz w:val="20"/>
+      </w:rPr>
+    </w:lvl>
+    <w:lvl w:ilvl="7" w:tentative="1">
+      <w:start w:val="1"/>
+      <w:numFmt w:val="bullet"/>
+      <w:lvlText w:val=""/>
+      <w:lvlJc w:val="left"/>
+      <w:pPr>
+        <w:tabs>
+          <w:tab w:val="num" w:pos="5760"/>
+        </w:tabs>
+        <w:ind w:left="5760" w:hanging="360"/>
+      </w:pPr>
+      <w:rPr>
+        <w:rFonts w:ascii="Symbol" w:hAnsi="Symbol" w:hint="default"/>
+        <w:sz w:val="20"/>
+      </w:rPr>
+    </w:lvl>
+    <w:lvl w:ilvl="8" w:tentative="1">
+      <w:start w:val="1"/>
+      <w:numFmt w:val="bullet"/>
+      <w:lvlText w:val=""/>
+      <w:lvlJc w:val="left"/>
+      <w:pPr>
+        <w:tabs>
+          <w:tab w:val="num" w:pos="6480"/>
+        </w:tabs>
+        <w:ind w:left="6480" w:hanging="360"/>
+      </w:pPr>
+      <w:rPr>
+        <w:rFonts w:ascii="Symbol" w:hAnsi="Symbol" w:hint="default"/>
+        <w:sz w:val="20"/>
+      </w:rPr>
+    </w:lvl>
+  </w:abstractNum>
+  <w:num w:numId="1" w16cid:durableId="2097941023">
+    <w:abstractNumId w:val="5"/>
+  </w:num>
+  <w:num w:numId="2" w16cid:durableId="1127504833">
+    <w:abstractNumId w:val="15"/>
+  </w:num>
+  <w:num w:numId="3" w16cid:durableId="1274093328">
+    <w:abstractNumId w:val="7"/>
+  </w:num>
+  <w:num w:numId="4" w16cid:durableId="701174315">
+    <w:abstractNumId w:val="12"/>
+  </w:num>
+  <w:num w:numId="5" w16cid:durableId="250940155">
+    <w:abstractNumId w:val="4"/>
+  </w:num>
+  <w:num w:numId="6" w16cid:durableId="328021616">
+    <w:abstractNumId w:val="14"/>
+  </w:num>
+  <w:num w:numId="7" w16cid:durableId="211313362">
+    <w:abstractNumId w:val="6"/>
+  </w:num>
+  <w:num w:numId="8" w16cid:durableId="1381440622">
+    <w:abstractNumId w:val="9"/>
+  </w:num>
+  <w:num w:numId="9" w16cid:durableId="1907110189">
+    <w:abstractNumId w:val="1"/>
+  </w:num>
+  <w:num w:numId="10" w16cid:durableId="30955344">
+    <w:abstractNumId w:val="8"/>
+  </w:num>
+  <w:num w:numId="11" w16cid:durableId="1784767553">
+    <w:abstractNumId w:val="13"/>
+  </w:num>
+  <w:num w:numId="12" w16cid:durableId="1017198704">
+    <w:abstractNumId w:val="11"/>
+  </w:num>
+  <w:num w:numId="13" w16cid:durableId="368459653">
+    <w:abstractNumId w:val="10"/>
+  </w:num>
+  <w:num w:numId="14" w16cid:durableId="15623585">
+    <w:abstractNumId w:val="3"/>
+  </w:num>
+  <w:num w:numId="15" w16cid:durableId="1209799778">
+    <w:abstractNumId w:val="0"/>
+  </w:num>
+  <w:num w:numId="16" w16cid:durableId="1362516720">
+    <w:abstractNumId w:val="2"/>
+  </w:num>
+</w:numbering>
 </file>
 
 <file path=word/styles.xml><?xml version="1.0" encoding="utf-8"?>
@@ -778,7 +4381,6 @@
   <w:style w:type="character" w:default="1" w:styleId="DefaultParagraphFont">
     <w:name w:val="Default Paragraph Font"/>
     <w:uiPriority w:val="1"/>
-    <w:semiHidden/>
     <w:unhideWhenUsed/>
   </w:style>
   <w:style w:type="table" w:default="1" w:styleId="TableNormal">

</xml_diff>